<commit_message>
heute gabs nur ein paar Überschriften
</commit_message>
<xml_diff>
--- a/Markus/Dissertation.docx
+++ b/Markus/Dissertation.docx
@@ -348,7 +348,7 @@
         <w:rPr>
           <w:noProof/>
         </w:rPr>
-        <w:t>Wednesday, January 03, 2018</w:t>
+        <w:t>Thursday, January 04, 2018</w:t>
       </w:r>
       <w:r>
         <w:fldChar w:fldCharType="end"/>
@@ -1216,6 +1216,7 @@
           <w:id w:val="-1422335761"/>
           <w:citation/>
         </w:sdtPr>
+        <w:sdtEndPr/>
         <w:sdtContent>
           <w:r>
             <w:fldChar w:fldCharType="begin"/>
@@ -1342,6 +1343,7 @@
           <w:id w:val="-896821422"/>
           <w:citation/>
         </w:sdtPr>
+        <w:sdtEndPr/>
         <w:sdtContent>
           <w:r>
             <w:fldChar w:fldCharType="begin"/>
@@ -1381,6 +1383,7 @@
           <w:id w:val="841822860"/>
           <w:citation/>
         </w:sdtPr>
+        <w:sdtEndPr/>
         <w:sdtContent>
           <w:r>
             <w:fldChar w:fldCharType="begin"/>
@@ -1423,6 +1426,7 @@
           <w:id w:val="-848257871"/>
           <w:citation/>
         </w:sdtPr>
+        <w:sdtEndPr/>
         <w:sdtContent>
           <w:r>
             <w:fldChar w:fldCharType="begin"/>
@@ -1541,6 +1545,7 @@
           <w:id w:val="1859004838"/>
           <w:citation/>
         </w:sdtPr>
+        <w:sdtEndPr/>
         <w:sdtContent>
           <w:r>
             <w:fldChar w:fldCharType="begin"/>
@@ -1706,6 +1711,7 @@
           <w:id w:val="838744647"/>
           <w:citation/>
         </w:sdtPr>
+        <w:sdtEndPr/>
         <w:sdtContent>
           <w:r>
             <w:fldChar w:fldCharType="begin"/>
@@ -1758,6 +1764,7 @@
           <w:id w:val="716551581"/>
           <w:citation/>
         </w:sdtPr>
+        <w:sdtEndPr/>
         <w:sdtContent>
           <w:r>
             <w:fldChar w:fldCharType="begin"/>
@@ -1908,6 +1915,7 @@
           <w:id w:val="1559368935"/>
           <w:citation/>
         </w:sdtPr>
+        <w:sdtEndPr/>
         <w:sdtContent>
           <w:r>
             <w:fldChar w:fldCharType="begin"/>
@@ -1991,6 +1999,7 @@
           <w:id w:val="-2122050629"/>
           <w:citation/>
         </w:sdtPr>
+        <w:sdtEndPr/>
         <w:sdtContent>
           <w:r>
             <w:fldChar w:fldCharType="begin"/>
@@ -2047,6 +2056,7 @@
           <w:id w:val="2028826812"/>
           <w:citation/>
         </w:sdtPr>
+        <w:sdtEndPr/>
         <w:sdtContent>
           <w:r>
             <w:fldChar w:fldCharType="begin"/>
@@ -2136,6 +2146,7 @@
           <w:id w:val="1328246740"/>
           <w:citation/>
         </w:sdtPr>
+        <w:sdtEndPr/>
         <w:sdtContent>
           <w:r>
             <w:fldChar w:fldCharType="begin"/>
@@ -2215,6 +2226,7 @@
           <w:id w:val="1789778166"/>
           <w:citation/>
         </w:sdtPr>
+        <w:sdtEndPr/>
         <w:sdtContent>
           <w:r>
             <w:fldChar w:fldCharType="begin"/>
@@ -2296,6 +2308,7 @@
           <w:id w:val="-2015142457"/>
           <w:citation/>
         </w:sdtPr>
+        <w:sdtEndPr/>
         <w:sdtContent>
           <w:r>
             <w:fldChar w:fldCharType="begin"/>
@@ -2347,6 +2360,7 @@
           <w:id w:val="212936044"/>
           <w:citation/>
         </w:sdtPr>
+        <w:sdtEndPr/>
         <w:sdtContent>
           <w:r>
             <w:fldChar w:fldCharType="begin"/>
@@ -2394,6 +2408,7 @@
           <w:id w:val="625201666"/>
           <w:citation/>
         </w:sdtPr>
+        <w:sdtEndPr/>
         <w:sdtContent>
           <w:r>
             <w:fldChar w:fldCharType="begin"/>
@@ -2422,40 +2437,72 @@
       <w:r>
         <w:t xml:space="preserve"> </w:t>
       </w:r>
-      <w:bookmarkStart w:id="4" w:name="_GoBack"/>
+      <w:r>
+        <w:t xml:space="preserve">The DWI states </w:t>
+      </w:r>
+      <w:r>
+        <w:t xml:space="preserve">that water companies have to ensure that samples for </w:t>
+      </w:r>
+      <w:proofErr w:type="spellStart"/>
+      <w:proofErr w:type="gramStart"/>
+      <w:r>
+        <w:t>e</w:t>
+      </w:r>
+      <w:r>
+        <w:t>.coli</w:t>
+      </w:r>
+      <w:proofErr w:type="spellEnd"/>
+      <w:proofErr w:type="gramEnd"/>
+      <w:r>
+        <w:t>, coliform bacteria, colony counts, residual disinfectant, turbidity and nitrite</w:t>
+      </w:r>
+      <w:r>
+        <w:t xml:space="preserve"> are taken at a specific frequency from the point the water leaves a treatment works. </w:t>
+      </w:r>
+      <w:sdt>
+        <w:sdtPr>
+          <w:id w:val="1808506487"/>
+          <w:citation/>
+        </w:sdtPr>
+        <w:sdtContent>
+          <w:r>
+            <w:fldChar w:fldCharType="begin"/>
+          </w:r>
+          <w:r>
+            <w:rPr>
+              <w:lang w:val="de-DE"/>
+            </w:rPr>
+            <w:instrText xml:space="preserve"> CITATION GUI12 \l 1031 </w:instrText>
+          </w:r>
+          <w:r>
+            <w:fldChar w:fldCharType="separate"/>
+          </w:r>
+          <w:r>
+            <w:rPr>
+              <w:noProof/>
+              <w:lang w:val="de-DE"/>
+            </w:rPr>
+            <w:t>[7]</w:t>
+          </w:r>
+          <w:r>
+            <w:fldChar w:fldCharType="end"/>
+          </w:r>
+        </w:sdtContent>
+      </w:sdt>
+    </w:p>
+    <w:p/>
+    <w:p>
+      <w:pPr>
+        <w:pStyle w:val="berschrift2"/>
+      </w:pPr>
+      <w:bookmarkStart w:id="4" w:name="_Toc494455822"/>
+      <w:r>
+        <w:t xml:space="preserve">External </w:t>
+      </w:r>
+      <w:r>
+        <w:t>factors</w:t>
+      </w:r>
       <w:bookmarkEnd w:id="4"/>
-    </w:p>
-    <w:p>
-      <w:pPr>
-        <w:pStyle w:val="berschrift3"/>
-      </w:pPr>
-      <w:r>
-        <w:t>Economic regulations</w:t>
-      </w:r>
-    </w:p>
-    <w:p/>
-    <w:p>
-      <w:pPr>
-        <w:pStyle w:val="berschrift3"/>
-      </w:pPr>
-      <w:r>
-        <w:t>Environment</w:t>
-      </w:r>
-    </w:p>
-    <w:p/>
-    <w:p/>
-    <w:p>
-      <w:pPr>
-        <w:pStyle w:val="berschrift2"/>
-      </w:pPr>
-      <w:bookmarkStart w:id="5" w:name="_Toc494455822"/>
-      <w:r>
-        <w:t xml:space="preserve">External </w:t>
-      </w:r>
-      <w:r>
-        <w:t>factors</w:t>
-      </w:r>
-      <w:bookmarkEnd w:id="5"/>
     </w:p>
     <w:p/>
     <w:p>
@@ -2499,6 +2546,7 @@
           <w:id w:val="-1333752922"/>
           <w:citation/>
         </w:sdtPr>
+        <w:sdtEndPr/>
         <w:sdtContent>
           <w:r>
             <w:fldChar w:fldCharType="begin"/>
@@ -2656,6 +2704,7 @@
           <w:id w:val="-513693904"/>
           <w:citation/>
         </w:sdtPr>
+        <w:sdtEndPr/>
         <w:sdtContent>
           <w:r>
             <w:fldChar w:fldCharType="begin"/>
@@ -2757,6 +2806,54 @@
       </w:r>
       <w:r>
         <w:t xml:space="preserve"> [9]</w:t>
+      </w:r>
+    </w:p>
+    <w:p/>
+    <w:p>
+      <w:pPr>
+        <w:pStyle w:val="berschrift1"/>
+      </w:pPr>
+      <w:r>
+        <w:t>Key-performance-indicators</w:t>
+      </w:r>
+    </w:p>
+    <w:p/>
+    <w:p>
+      <w:pPr>
+        <w:pStyle w:val="berschrift2"/>
+      </w:pPr>
+      <w:r>
+        <w:t>Productivity</w:t>
+      </w:r>
+    </w:p>
+    <w:p>
+      <w:bookmarkStart w:id="5" w:name="_GoBack"/>
+      <w:bookmarkEnd w:id="5"/>
+    </w:p>
+    <w:p>
+      <w:pPr>
+        <w:pStyle w:val="berschrift2"/>
+      </w:pPr>
+      <w:r>
+        <w:t>Energy</w:t>
+      </w:r>
+    </w:p>
+    <w:p/>
+    <w:p>
+      <w:pPr>
+        <w:pStyle w:val="berschrift2"/>
+      </w:pPr>
+      <w:r>
+        <w:t>Environment</w:t>
+      </w:r>
+    </w:p>
+    <w:p/>
+    <w:p>
+      <w:pPr>
+        <w:pStyle w:val="berschrift2"/>
+      </w:pPr>
+      <w:r>
+        <w:t>Quality</w:t>
       </w:r>
     </w:p>
     <w:p/>
@@ -2973,6 +3070,7 @@
           <w:id w:val="1291096002"/>
           <w:citation/>
         </w:sdtPr>
+        <w:sdtEndPr/>
         <w:sdtContent>
           <w:r>
             <w:fldChar w:fldCharType="begin"/>
@@ -4728,7 +4826,7 @@
         <w:noProof/>
         <w:sz w:val="20"/>
       </w:rPr>
-      <w:t>03/01/2018</w:t>
+      <w:t>04/01/2018</w:t>
     </w:r>
     <w:r>
       <w:rPr>
@@ -4765,7 +4863,7 @@
         <w:noProof/>
         <w:sz w:val="20"/>
       </w:rPr>
-      <w:t>8</w:t>
+      <w:t>12</w:t>
     </w:r>
     <w:r>
       <w:rPr>
@@ -9373,7 +9471,7 @@
     <b:MonthAccessed>09</b:MonthAccessed>
     <b:DayAccessed>26</b:DayAccessed>
     <b:URL>https://www.metoffice.gov.uk/services/industry/water</b:URL>
-    <b:RefOrder>7</b:RefOrder>
+    <b:RefOrder>8</b:RefOrder>
   </b:Source>
   <b:Source>
     <b:Tag>Mou17</b:Tag>
@@ -9395,7 +9493,7 @@
         </b:NameList>
       </b:Author>
     </b:Author>
-    <b:RefOrder>9</b:RefOrder>
+    <b:RefOrder>10</b:RefOrder>
   </b:Source>
   <b:Source>
     <b:Tag>Wat16</b:Tag>
@@ -9442,7 +9540,7 @@
     <b:MonthAccessed>09</b:MonthAccessed>
     <b:DayAccessed>29</b:DayAccessed>
     <b:URL>http://www.southeastwater.co.uk/your-account/about-your-bill/water-charges/how-much-does-your-water-cost</b:URL>
-    <b:RefOrder>8</b:RefOrder>
+    <b:RefOrder>9</b:RefOrder>
   </b:Source>
   <b:Source>
     <b:Tag>Wat173</b:Tag>
@@ -9453,7 +9551,7 @@
     <b:MonthAccessed>09</b:MonthAccessed>
     <b:DayAccessed>28</b:DayAccessed>
     <b:URL>https://www.water.org.uk/news-water-uk/latest-news/household-water-and-sewerage-bills-2016-17</b:URL>
-    <b:RefOrder>10</b:RefOrder>
+    <b:RefOrder>11</b:RefOrder>
   </b:Source>
   <b:Source>
     <b:Tag>Wat18</b:Tag>
@@ -9466,11 +9564,25 @@
     <b:URL>https://www.water.org.uk/policy/drinking-water-quality/water-quality-standards</b:URL>
     <b:RefOrder>6</b:RefOrder>
   </b:Source>
+  <b:Source>
+    <b:Tag>GUI12</b:Tag>
+    <b:SourceType>DocumentFromInternetSite</b:SourceType>
+    <b:Guid>{64B1DBD9-7966-4A5B-AE5F-0F4A6FB6C403}</b:Guid>
+    <b:Title>GUIDANCE ON THE IMPLEMENTATION OF THE WATER SUPPLY (WATER QUALITY) REGULATIONS 2000 (as amended) IN ENGLAND</b:Title>
+    <b:Year>2012</b:Year>
+    <b:Month>March</b:Month>
+    <b:Day>20th</b:Day>
+    <b:YearAccessed>2018</b:YearAccessed>
+    <b:MonthAccessed>January</b:MonthAccessed>
+    <b:DayAccessed>4th</b:DayAccessed>
+    <b:URL>http://dwi.defra.gov.uk/stakeholders/guidance-and-codes-of-practice/WS(WQ)-regs-england2010.pdf</b:URL>
+    <b:RefOrder>7</b:RefOrder>
+  </b:Source>
 </b:Sources>
 </file>
 
 <file path=customXml/itemProps1.xml><?xml version="1.0" encoding="utf-8"?>
-<ds:datastoreItem xmlns:ds="http://schemas.openxmlformats.org/officeDocument/2006/customXml" ds:itemID="{1B049556-6479-44A7-A757-C30F6402544F}">
+<ds:datastoreItem xmlns:ds="http://schemas.openxmlformats.org/officeDocument/2006/customXml" ds:itemID="{072CDBBB-5EBD-48F9-AF75-053BF4167886}">
   <ds:schemaRefs>
     <ds:schemaRef ds:uri="http://schemas.openxmlformats.org/officeDocument/2006/bibliography"/>
   </ds:schemaRefs>

</xml_diff>

<commit_message>
noch ne Quelle hinzugefügt
</commit_message>
<xml_diff>
--- a/Markus/Dissertation.docx
+++ b/Markus/Dissertation.docx
@@ -348,7 +348,7 @@
         <w:rPr>
           <w:noProof/>
         </w:rPr>
-        <w:t>Friday, January 05, 2018</w:t>
+        <w:t>Saturday, January 06, 2018</w:t>
       </w:r>
       <w:r>
         <w:fldChar w:fldCharType="end"/>
@@ -430,7 +430,7 @@
           <w:r>
             <w:fldChar w:fldCharType="separate"/>
           </w:r>
-          <w:hyperlink w:anchor="_Toc502919978" w:history="1">
+          <w:hyperlink w:anchor="_Toc503000631" w:history="1">
             <w:r>
               <w:rPr>
                 <w:rStyle w:val="Hyperlink"/>
@@ -457,7 +457,7 @@
                 <w:noProof/>
                 <w:webHidden/>
               </w:rPr>
-              <w:instrText xml:space="preserve"> PAGEREF _Toc502919978 \h </w:instrText>
+              <w:instrText xml:space="preserve"> PAGEREF _Toc503000631 \h </w:instrText>
             </w:r>
             <w:r>
               <w:rPr>
@@ -501,7 +501,7 @@
               <w:lang w:val="de-DE" w:eastAsia="de-DE"/>
             </w:rPr>
           </w:pPr>
-          <w:hyperlink w:anchor="_Toc502919979" w:history="1">
+          <w:hyperlink w:anchor="_Toc503000632" w:history="1">
             <w:r>
               <w:rPr>
                 <w:rStyle w:val="Hyperlink"/>
@@ -528,7 +528,7 @@
                 <w:noProof/>
                 <w:webHidden/>
               </w:rPr>
-              <w:instrText xml:space="preserve"> PAGEREF _Toc502919979 \h </w:instrText>
+              <w:instrText xml:space="preserve"> PAGEREF _Toc503000632 \h </w:instrText>
             </w:r>
             <w:r>
               <w:rPr>
@@ -572,7 +572,7 @@
               <w:lang w:val="de-DE" w:eastAsia="de-DE"/>
             </w:rPr>
           </w:pPr>
-          <w:hyperlink w:anchor="_Toc502919980" w:history="1">
+          <w:hyperlink w:anchor="_Toc503000633" w:history="1">
             <w:r>
               <w:rPr>
                 <w:rStyle w:val="Hyperlink"/>
@@ -599,7 +599,7 @@
                 <w:noProof/>
                 <w:webHidden/>
               </w:rPr>
-              <w:instrText xml:space="preserve"> PAGEREF _Toc502919980 \h </w:instrText>
+              <w:instrText xml:space="preserve"> PAGEREF _Toc503000633 \h </w:instrText>
             </w:r>
             <w:r>
               <w:rPr>
@@ -643,7 +643,7 @@
               <w:lang w:val="de-DE" w:eastAsia="de-DE"/>
             </w:rPr>
           </w:pPr>
-          <w:hyperlink w:anchor="_Toc502919981" w:history="1">
+          <w:hyperlink w:anchor="_Toc503000634" w:history="1">
             <w:r>
               <w:rPr>
                 <w:rStyle w:val="Hyperlink"/>
@@ -670,7 +670,7 @@
                 <w:noProof/>
                 <w:webHidden/>
               </w:rPr>
-              <w:instrText xml:space="preserve"> PAGEREF _Toc502919981 \h </w:instrText>
+              <w:instrText xml:space="preserve"> PAGEREF _Toc503000634 \h </w:instrText>
             </w:r>
             <w:r>
               <w:rPr>
@@ -714,7 +714,7 @@
               <w:lang w:val="de-DE" w:eastAsia="de-DE"/>
             </w:rPr>
           </w:pPr>
-          <w:hyperlink w:anchor="_Toc502919982" w:history="1">
+          <w:hyperlink w:anchor="_Toc503000635" w:history="1">
             <w:r>
               <w:rPr>
                 <w:rStyle w:val="Hyperlink"/>
@@ -741,7 +741,7 @@
                 <w:noProof/>
                 <w:webHidden/>
               </w:rPr>
-              <w:instrText xml:space="preserve"> PAGEREF _Toc502919982 \h </w:instrText>
+              <w:instrText xml:space="preserve"> PAGEREF _Toc503000635 \h </w:instrText>
             </w:r>
             <w:r>
               <w:rPr>
@@ -785,7 +785,7 @@
               <w:lang w:val="de-DE" w:eastAsia="de-DE"/>
             </w:rPr>
           </w:pPr>
-          <w:hyperlink w:anchor="_Toc502919983" w:history="1">
+          <w:hyperlink w:anchor="_Toc503000636" w:history="1">
             <w:r>
               <w:rPr>
                 <w:rStyle w:val="Hyperlink"/>
@@ -812,7 +812,7 @@
                 <w:noProof/>
                 <w:webHidden/>
               </w:rPr>
-              <w:instrText xml:space="preserve"> PAGEREF _Toc502919983 \h </w:instrText>
+              <w:instrText xml:space="preserve"> PAGEREF _Toc503000636 \h </w:instrText>
             </w:r>
             <w:r>
               <w:rPr>
@@ -856,7 +856,7 @@
               <w:lang w:val="de-DE" w:eastAsia="de-DE"/>
             </w:rPr>
           </w:pPr>
-          <w:hyperlink w:anchor="_Toc502919984" w:history="1">
+          <w:hyperlink w:anchor="_Toc503000637" w:history="1">
             <w:r>
               <w:rPr>
                 <w:rStyle w:val="Hyperlink"/>
@@ -883,7 +883,7 @@
                 <w:noProof/>
                 <w:webHidden/>
               </w:rPr>
-              <w:instrText xml:space="preserve"> PAGEREF _Toc502919984 \h </w:instrText>
+              <w:instrText xml:space="preserve"> PAGEREF _Toc503000637 \h </w:instrText>
             </w:r>
             <w:r>
               <w:rPr>
@@ -927,7 +927,7 @@
               <w:lang w:val="de-DE" w:eastAsia="de-DE"/>
             </w:rPr>
           </w:pPr>
-          <w:hyperlink w:anchor="_Toc502919985" w:history="1">
+          <w:hyperlink w:anchor="_Toc503000638" w:history="1">
             <w:r>
               <w:rPr>
                 <w:rStyle w:val="Hyperlink"/>
@@ -954,7 +954,7 @@
                 <w:noProof/>
                 <w:webHidden/>
               </w:rPr>
-              <w:instrText xml:space="preserve"> PAGEREF _Toc502919985 \h </w:instrText>
+              <w:instrText xml:space="preserve"> PAGEREF _Toc503000638 \h </w:instrText>
             </w:r>
             <w:r>
               <w:rPr>
@@ -998,7 +998,7 @@
               <w:lang w:val="de-DE" w:eastAsia="de-DE"/>
             </w:rPr>
           </w:pPr>
-          <w:hyperlink w:anchor="_Toc502919986" w:history="1">
+          <w:hyperlink w:anchor="_Toc503000639" w:history="1">
             <w:r>
               <w:rPr>
                 <w:rStyle w:val="Hyperlink"/>
@@ -1025,7 +1025,7 @@
                 <w:noProof/>
                 <w:webHidden/>
               </w:rPr>
-              <w:instrText xml:space="preserve"> PAGEREF _Toc502919986 \h </w:instrText>
+              <w:instrText xml:space="preserve"> PAGEREF _Toc503000639 \h </w:instrText>
             </w:r>
             <w:r>
               <w:rPr>
@@ -1069,7 +1069,7 @@
               <w:lang w:val="de-DE" w:eastAsia="de-DE"/>
             </w:rPr>
           </w:pPr>
-          <w:hyperlink w:anchor="_Toc502919987" w:history="1">
+          <w:hyperlink w:anchor="_Toc503000640" w:history="1">
             <w:r>
               <w:rPr>
                 <w:rStyle w:val="Hyperlink"/>
@@ -1096,7 +1096,7 @@
                 <w:noProof/>
                 <w:webHidden/>
               </w:rPr>
-              <w:instrText xml:space="preserve"> PAGEREF _Toc502919987 \h </w:instrText>
+              <w:instrText xml:space="preserve"> PAGEREF _Toc503000640 \h </w:instrText>
             </w:r>
             <w:r>
               <w:rPr>
@@ -1140,7 +1140,7 @@
               <w:lang w:val="de-DE" w:eastAsia="de-DE"/>
             </w:rPr>
           </w:pPr>
-          <w:hyperlink w:anchor="_Toc502919988" w:history="1">
+          <w:hyperlink w:anchor="_Toc503000641" w:history="1">
             <w:r>
               <w:rPr>
                 <w:rStyle w:val="Hyperlink"/>
@@ -1167,7 +1167,7 @@
                 <w:noProof/>
                 <w:webHidden/>
               </w:rPr>
-              <w:instrText xml:space="preserve"> PAGEREF _Toc502919988 \h </w:instrText>
+              <w:instrText xml:space="preserve"> PAGEREF _Toc503000641 \h </w:instrText>
             </w:r>
             <w:r>
               <w:rPr>
@@ -1211,7 +1211,7 @@
               <w:lang w:val="de-DE" w:eastAsia="de-DE"/>
             </w:rPr>
           </w:pPr>
-          <w:hyperlink w:anchor="_Toc502919989" w:history="1">
+          <w:hyperlink w:anchor="_Toc503000642" w:history="1">
             <w:r>
               <w:rPr>
                 <w:rStyle w:val="Hyperlink"/>
@@ -1238,7 +1238,7 @@
                 <w:noProof/>
                 <w:webHidden/>
               </w:rPr>
-              <w:instrText xml:space="preserve"> PAGEREF _Toc502919989 \h </w:instrText>
+              <w:instrText xml:space="preserve"> PAGEREF _Toc503000642 \h </w:instrText>
             </w:r>
             <w:r>
               <w:rPr>
@@ -1282,7 +1282,7 @@
               <w:lang w:val="de-DE" w:eastAsia="de-DE"/>
             </w:rPr>
           </w:pPr>
-          <w:hyperlink w:anchor="_Toc502919990" w:history="1">
+          <w:hyperlink w:anchor="_Toc503000643" w:history="1">
             <w:r>
               <w:rPr>
                 <w:rStyle w:val="Hyperlink"/>
@@ -1309,7 +1309,7 @@
                 <w:noProof/>
                 <w:webHidden/>
               </w:rPr>
-              <w:instrText xml:space="preserve"> PAGEREF _Toc502919990 \h </w:instrText>
+              <w:instrText xml:space="preserve"> PAGEREF _Toc503000643 \h </w:instrText>
             </w:r>
             <w:r>
               <w:rPr>
@@ -1353,7 +1353,7 @@
               <w:lang w:val="de-DE" w:eastAsia="de-DE"/>
             </w:rPr>
           </w:pPr>
-          <w:hyperlink w:anchor="_Toc502919991" w:history="1">
+          <w:hyperlink w:anchor="_Toc503000644" w:history="1">
             <w:r>
               <w:rPr>
                 <w:rStyle w:val="Hyperlink"/>
@@ -1380,7 +1380,7 @@
                 <w:noProof/>
                 <w:webHidden/>
               </w:rPr>
-              <w:instrText xml:space="preserve"> PAGEREF _Toc502919991 \h </w:instrText>
+              <w:instrText xml:space="preserve"> PAGEREF _Toc503000644 \h </w:instrText>
             </w:r>
             <w:r>
               <w:rPr>
@@ -1424,13 +1424,13 @@
               <w:lang w:val="de-DE" w:eastAsia="de-DE"/>
             </w:rPr>
           </w:pPr>
-          <w:hyperlink w:anchor="_Toc502919992" w:history="1">
+          <w:hyperlink w:anchor="_Toc503000645" w:history="1">
             <w:r>
               <w:rPr>
                 <w:rStyle w:val="Hyperlink"/>
                 <w:noProof/>
               </w:rPr>
-              <w:t>Time-plan</w:t>
+              <w:t>Implementation</w:t>
             </w:r>
             <w:r>
               <w:rPr>
@@ -1451,7 +1451,7 @@
                 <w:noProof/>
                 <w:webHidden/>
               </w:rPr>
-              <w:instrText xml:space="preserve"> PAGEREF _Toc502919992 \h </w:instrText>
+              <w:instrText xml:space="preserve"> PAGEREF _Toc503000645 \h </w:instrText>
             </w:r>
             <w:r>
               <w:rPr>
@@ -1471,7 +1471,291 @@
                 <w:noProof/>
                 <w:webHidden/>
               </w:rPr>
-              <w:t>13</w:t>
+              <w:t>12</w:t>
+            </w:r>
+            <w:r>
+              <w:rPr>
+                <w:noProof/>
+                <w:webHidden/>
+              </w:rPr>
+              <w:fldChar w:fldCharType="end"/>
+            </w:r>
+          </w:hyperlink>
+        </w:p>
+        <w:p>
+          <w:pPr>
+            <w:pStyle w:val="Verzeichnis2"/>
+            <w:tabs>
+              <w:tab w:val="right" w:leader="dot" w:pos="9062"/>
+            </w:tabs>
+            <w:rPr>
+              <w:rFonts w:asciiTheme="minorHAnsi" w:hAnsiTheme="minorHAnsi"/>
+              <w:noProof/>
+              <w:sz w:val="22"/>
+              <w:lang w:val="de-DE" w:eastAsia="de-DE"/>
+            </w:rPr>
+          </w:pPr>
+          <w:hyperlink w:anchor="_Toc503000646" w:history="1">
+            <w:r>
+              <w:rPr>
+                <w:rStyle w:val="Hyperlink"/>
+                <w:noProof/>
+              </w:rPr>
+              <w:t>Cloud-Solution</w:t>
+            </w:r>
+            <w:r>
+              <w:rPr>
+                <w:noProof/>
+                <w:webHidden/>
+              </w:rPr>
+              <w:tab/>
+            </w:r>
+            <w:r>
+              <w:rPr>
+                <w:noProof/>
+                <w:webHidden/>
+              </w:rPr>
+              <w:fldChar w:fldCharType="begin"/>
+            </w:r>
+            <w:r>
+              <w:rPr>
+                <w:noProof/>
+                <w:webHidden/>
+              </w:rPr>
+              <w:instrText xml:space="preserve"> PAGEREF _Toc503000646 \h </w:instrText>
+            </w:r>
+            <w:r>
+              <w:rPr>
+                <w:noProof/>
+                <w:webHidden/>
+              </w:rPr>
+            </w:r>
+            <w:r>
+              <w:rPr>
+                <w:noProof/>
+                <w:webHidden/>
+              </w:rPr>
+              <w:fldChar w:fldCharType="separate"/>
+            </w:r>
+            <w:r>
+              <w:rPr>
+                <w:noProof/>
+                <w:webHidden/>
+              </w:rPr>
+              <w:t>12</w:t>
+            </w:r>
+            <w:r>
+              <w:rPr>
+                <w:noProof/>
+                <w:webHidden/>
+              </w:rPr>
+              <w:fldChar w:fldCharType="end"/>
+            </w:r>
+          </w:hyperlink>
+        </w:p>
+        <w:p>
+          <w:pPr>
+            <w:pStyle w:val="Verzeichnis2"/>
+            <w:tabs>
+              <w:tab w:val="right" w:leader="dot" w:pos="9062"/>
+            </w:tabs>
+            <w:rPr>
+              <w:rFonts w:asciiTheme="minorHAnsi" w:hAnsiTheme="minorHAnsi"/>
+              <w:noProof/>
+              <w:sz w:val="22"/>
+              <w:lang w:val="de-DE" w:eastAsia="de-DE"/>
+            </w:rPr>
+          </w:pPr>
+          <w:hyperlink w:anchor="_Toc503000647" w:history="1">
+            <w:r>
+              <w:rPr>
+                <w:rStyle w:val="Hyperlink"/>
+                <w:noProof/>
+              </w:rPr>
+              <w:t>Programming Language and Frameworks</w:t>
+            </w:r>
+            <w:r>
+              <w:rPr>
+                <w:noProof/>
+                <w:webHidden/>
+              </w:rPr>
+              <w:tab/>
+            </w:r>
+            <w:r>
+              <w:rPr>
+                <w:noProof/>
+                <w:webHidden/>
+              </w:rPr>
+              <w:fldChar w:fldCharType="begin"/>
+            </w:r>
+            <w:r>
+              <w:rPr>
+                <w:noProof/>
+                <w:webHidden/>
+              </w:rPr>
+              <w:instrText xml:space="preserve"> PAGEREF _Toc503000647 \h </w:instrText>
+            </w:r>
+            <w:r>
+              <w:rPr>
+                <w:noProof/>
+                <w:webHidden/>
+              </w:rPr>
+            </w:r>
+            <w:r>
+              <w:rPr>
+                <w:noProof/>
+                <w:webHidden/>
+              </w:rPr>
+              <w:fldChar w:fldCharType="separate"/>
+            </w:r>
+            <w:r>
+              <w:rPr>
+                <w:noProof/>
+                <w:webHidden/>
+              </w:rPr>
+              <w:t>12</w:t>
+            </w:r>
+            <w:r>
+              <w:rPr>
+                <w:noProof/>
+                <w:webHidden/>
+              </w:rPr>
+              <w:fldChar w:fldCharType="end"/>
+            </w:r>
+          </w:hyperlink>
+        </w:p>
+        <w:p>
+          <w:pPr>
+            <w:pStyle w:val="Verzeichnis2"/>
+            <w:tabs>
+              <w:tab w:val="right" w:leader="dot" w:pos="9062"/>
+            </w:tabs>
+            <w:rPr>
+              <w:rFonts w:asciiTheme="minorHAnsi" w:hAnsiTheme="minorHAnsi"/>
+              <w:noProof/>
+              <w:sz w:val="22"/>
+              <w:lang w:val="de-DE" w:eastAsia="de-DE"/>
+            </w:rPr>
+          </w:pPr>
+          <w:hyperlink w:anchor="_Toc503000648" w:history="1">
+            <w:r>
+              <w:rPr>
+                <w:rStyle w:val="Hyperlink"/>
+                <w:noProof/>
+              </w:rPr>
+              <w:t>Software Architecture</w:t>
+            </w:r>
+            <w:r>
+              <w:rPr>
+                <w:noProof/>
+                <w:webHidden/>
+              </w:rPr>
+              <w:tab/>
+            </w:r>
+            <w:r>
+              <w:rPr>
+                <w:noProof/>
+                <w:webHidden/>
+              </w:rPr>
+              <w:fldChar w:fldCharType="begin"/>
+            </w:r>
+            <w:r>
+              <w:rPr>
+                <w:noProof/>
+                <w:webHidden/>
+              </w:rPr>
+              <w:instrText xml:space="preserve"> PAGEREF _Toc503000648 \h </w:instrText>
+            </w:r>
+            <w:r>
+              <w:rPr>
+                <w:noProof/>
+                <w:webHidden/>
+              </w:rPr>
+            </w:r>
+            <w:r>
+              <w:rPr>
+                <w:noProof/>
+                <w:webHidden/>
+              </w:rPr>
+              <w:fldChar w:fldCharType="separate"/>
+            </w:r>
+            <w:r>
+              <w:rPr>
+                <w:noProof/>
+                <w:webHidden/>
+              </w:rPr>
+              <w:t>12</w:t>
+            </w:r>
+            <w:r>
+              <w:rPr>
+                <w:noProof/>
+                <w:webHidden/>
+              </w:rPr>
+              <w:fldChar w:fldCharType="end"/>
+            </w:r>
+          </w:hyperlink>
+        </w:p>
+        <w:p>
+          <w:pPr>
+            <w:pStyle w:val="Verzeichnis2"/>
+            <w:tabs>
+              <w:tab w:val="right" w:leader="dot" w:pos="9062"/>
+            </w:tabs>
+            <w:rPr>
+              <w:rFonts w:asciiTheme="minorHAnsi" w:hAnsiTheme="minorHAnsi"/>
+              <w:noProof/>
+              <w:sz w:val="22"/>
+              <w:lang w:val="de-DE" w:eastAsia="de-DE"/>
+            </w:rPr>
+          </w:pPr>
+          <w:hyperlink w:anchor="_Toc503000649" w:history="1">
+            <w:r>
+              <w:rPr>
+                <w:rStyle w:val="Hyperlink"/>
+                <w:noProof/>
+              </w:rPr>
+              <w:t>User management</w:t>
+            </w:r>
+            <w:r>
+              <w:rPr>
+                <w:noProof/>
+                <w:webHidden/>
+              </w:rPr>
+              <w:tab/>
+            </w:r>
+            <w:r>
+              <w:rPr>
+                <w:noProof/>
+                <w:webHidden/>
+              </w:rPr>
+              <w:fldChar w:fldCharType="begin"/>
+            </w:r>
+            <w:r>
+              <w:rPr>
+                <w:noProof/>
+                <w:webHidden/>
+              </w:rPr>
+              <w:instrText xml:space="preserve"> PAGEREF _Toc503000649 \h </w:instrText>
+            </w:r>
+            <w:r>
+              <w:rPr>
+                <w:noProof/>
+                <w:webHidden/>
+              </w:rPr>
+            </w:r>
+            <w:r>
+              <w:rPr>
+                <w:noProof/>
+                <w:webHidden/>
+              </w:rPr>
+              <w:fldChar w:fldCharType="separate"/>
+            </w:r>
+            <w:r>
+              <w:rPr>
+                <w:noProof/>
+                <w:webHidden/>
+              </w:rPr>
+              <w:t>12</w:t>
             </w:r>
             <w:r>
               <w:rPr>
@@ -1495,13 +1779,13 @@
               <w:lang w:val="de-DE" w:eastAsia="de-DE"/>
             </w:rPr>
           </w:pPr>
-          <w:hyperlink w:anchor="_Toc502919993" w:history="1">
+          <w:hyperlink w:anchor="_Toc503000650" w:history="1">
             <w:r>
               <w:rPr>
                 <w:rStyle w:val="Hyperlink"/>
                 <w:noProof/>
               </w:rPr>
-              <w:t>Deliverables or specific outcomes</w:t>
+              <w:t>Time-plan</w:t>
             </w:r>
             <w:r>
               <w:rPr>
@@ -1522,7 +1806,7 @@
                 <w:noProof/>
                 <w:webHidden/>
               </w:rPr>
-              <w:instrText xml:space="preserve"> PAGEREF _Toc502919993 \h </w:instrText>
+              <w:instrText xml:space="preserve"> PAGEREF _Toc503000650 \h </w:instrText>
             </w:r>
             <w:r>
               <w:rPr>
@@ -1542,7 +1826,7 @@
                 <w:noProof/>
                 <w:webHidden/>
               </w:rPr>
-              <w:t>16</w:t>
+              <w:t>13</w:t>
             </w:r>
             <w:r>
               <w:rPr>
@@ -1566,11 +1850,82 @@
               <w:lang w:val="de-DE" w:eastAsia="de-DE"/>
             </w:rPr>
           </w:pPr>
-          <w:hyperlink w:anchor="_Toc502919994" w:history="1">
+          <w:hyperlink w:anchor="_Toc503000651" w:history="1">
             <w:r>
               <w:rPr>
                 <w:rStyle w:val="Hyperlink"/>
                 <w:noProof/>
+              </w:rPr>
+              <w:t>Deliverables or specific outcomes</w:t>
+            </w:r>
+            <w:r>
+              <w:rPr>
+                <w:noProof/>
+                <w:webHidden/>
+              </w:rPr>
+              <w:tab/>
+            </w:r>
+            <w:r>
+              <w:rPr>
+                <w:noProof/>
+                <w:webHidden/>
+              </w:rPr>
+              <w:fldChar w:fldCharType="begin"/>
+            </w:r>
+            <w:r>
+              <w:rPr>
+                <w:noProof/>
+                <w:webHidden/>
+              </w:rPr>
+              <w:instrText xml:space="preserve"> PAGEREF _Toc503000651 \h </w:instrText>
+            </w:r>
+            <w:r>
+              <w:rPr>
+                <w:noProof/>
+                <w:webHidden/>
+              </w:rPr>
+            </w:r>
+            <w:r>
+              <w:rPr>
+                <w:noProof/>
+                <w:webHidden/>
+              </w:rPr>
+              <w:fldChar w:fldCharType="separate"/>
+            </w:r>
+            <w:r>
+              <w:rPr>
+                <w:noProof/>
+                <w:webHidden/>
+              </w:rPr>
+              <w:t>16</w:t>
+            </w:r>
+            <w:r>
+              <w:rPr>
+                <w:noProof/>
+                <w:webHidden/>
+              </w:rPr>
+              <w:fldChar w:fldCharType="end"/>
+            </w:r>
+          </w:hyperlink>
+        </w:p>
+        <w:p>
+          <w:pPr>
+            <w:pStyle w:val="Verzeichnis1"/>
+            <w:tabs>
+              <w:tab w:val="right" w:leader="dot" w:pos="9062"/>
+            </w:tabs>
+            <w:rPr>
+              <w:rFonts w:asciiTheme="minorHAnsi" w:hAnsiTheme="minorHAnsi"/>
+              <w:noProof/>
+              <w:sz w:val="22"/>
+              <w:lang w:val="de-DE" w:eastAsia="de-DE"/>
+            </w:rPr>
+          </w:pPr>
+          <w:hyperlink w:anchor="_Toc503000652" w:history="1">
+            <w:r>
+              <w:rPr>
+                <w:rStyle w:val="Hyperlink"/>
+                <w:noProof/>
                 <w:lang w:val="de-DE"/>
               </w:rPr>
               <w:t>References</w:t>
@@ -1594,7 +1949,7 @@
                 <w:noProof/>
                 <w:webHidden/>
               </w:rPr>
-              <w:instrText xml:space="preserve"> PAGEREF _Toc502919994 \h </w:instrText>
+              <w:instrText xml:space="preserve"> PAGEREF _Toc503000652 \h </w:instrText>
             </w:r>
             <w:r>
               <w:rPr>
@@ -1659,7 +2014,7 @@
       <w:pPr>
         <w:pStyle w:val="berschrift1"/>
       </w:pPr>
-      <w:bookmarkStart w:id="2" w:name="_Toc502919978"/>
+      <w:bookmarkStart w:id="2" w:name="_Toc503000631"/>
       <w:r>
         <w:lastRenderedPageBreak/>
         <w:t>Introduction</w:t>
@@ -1786,6 +2141,7 @@
           <w:id w:val="-1422335761"/>
           <w:citation/>
         </w:sdtPr>
+        <w:sdtEndPr/>
         <w:sdtContent>
           <w:r>
             <w:fldChar w:fldCharType="begin"/>
@@ -1892,7 +2248,7 @@
       <w:pPr>
         <w:pStyle w:val="berschrift1"/>
       </w:pPr>
-      <w:bookmarkStart w:id="3" w:name="_Toc502919979"/>
+      <w:bookmarkStart w:id="3" w:name="_Toc503000632"/>
       <w:r>
         <w:lastRenderedPageBreak/>
         <w:t>Background to the project</w:t>
@@ -1912,6 +2268,7 @@
           <w:id w:val="-896821422"/>
           <w:citation/>
         </w:sdtPr>
+        <w:sdtEndPr/>
         <w:sdtContent>
           <w:r>
             <w:fldChar w:fldCharType="begin"/>
@@ -1951,6 +2308,7 @@
           <w:id w:val="841822860"/>
           <w:citation/>
         </w:sdtPr>
+        <w:sdtEndPr/>
         <w:sdtContent>
           <w:r>
             <w:fldChar w:fldCharType="begin"/>
@@ -1993,6 +2351,7 @@
           <w:id w:val="-848257871"/>
           <w:citation/>
         </w:sdtPr>
+        <w:sdtEndPr/>
         <w:sdtContent>
           <w:r>
             <w:fldChar w:fldCharType="begin"/>
@@ -2111,6 +2470,7 @@
           <w:id w:val="1859004838"/>
           <w:citation/>
         </w:sdtPr>
+        <w:sdtEndPr/>
         <w:sdtContent>
           <w:r>
             <w:fldChar w:fldCharType="begin"/>
@@ -2189,7 +2549,7 @@
       <w:pPr>
         <w:pStyle w:val="berschrift1"/>
       </w:pPr>
-      <w:bookmarkStart w:id="4" w:name="_Toc502919980"/>
+      <w:bookmarkStart w:id="4" w:name="_Toc503000633"/>
       <w:r>
         <w:lastRenderedPageBreak/>
         <w:t>Initial survey</w:t>
@@ -2276,6 +2636,7 @@
           <w:id w:val="838744647"/>
           <w:citation/>
         </w:sdtPr>
+        <w:sdtEndPr/>
         <w:sdtContent>
           <w:r>
             <w:fldChar w:fldCharType="begin"/>
@@ -2328,6 +2689,7 @@
           <w:id w:val="716551581"/>
           <w:citation/>
         </w:sdtPr>
+        <w:sdtEndPr/>
         <w:sdtContent>
           <w:r>
             <w:fldChar w:fldCharType="begin"/>
@@ -2478,6 +2840,7 @@
           <w:id w:val="1559368935"/>
           <w:citation/>
         </w:sdtPr>
+        <w:sdtEndPr/>
         <w:sdtContent>
           <w:r>
             <w:fldChar w:fldCharType="begin"/>
@@ -2561,6 +2924,7 @@
           <w:id w:val="-2122050629"/>
           <w:citation/>
         </w:sdtPr>
+        <w:sdtEndPr/>
         <w:sdtContent>
           <w:r>
             <w:fldChar w:fldCharType="begin"/>
@@ -2617,6 +2981,7 @@
           <w:id w:val="2028826812"/>
           <w:citation/>
         </w:sdtPr>
+        <w:sdtEndPr/>
         <w:sdtContent>
           <w:r>
             <w:fldChar w:fldCharType="begin"/>
@@ -2706,6 +3071,7 @@
           <w:id w:val="1328246740"/>
           <w:citation/>
         </w:sdtPr>
+        <w:sdtEndPr/>
         <w:sdtContent>
           <w:r>
             <w:fldChar w:fldCharType="begin"/>
@@ -2785,6 +3151,7 @@
           <w:id w:val="1789778166"/>
           <w:citation/>
         </w:sdtPr>
+        <w:sdtEndPr/>
         <w:sdtContent>
           <w:r>
             <w:fldChar w:fldCharType="begin"/>
@@ -2831,7 +3198,7 @@
       <w:pPr>
         <w:pStyle w:val="berschrift2"/>
       </w:pPr>
-      <w:bookmarkStart w:id="5" w:name="_Toc502919981"/>
+      <w:bookmarkStart w:id="5" w:name="_Toc503000634"/>
       <w:r>
         <w:t>Regulations</w:t>
       </w:r>
@@ -2842,7 +3209,7 @@
       <w:pPr>
         <w:pStyle w:val="berschrift3"/>
       </w:pPr>
-      <w:bookmarkStart w:id="6" w:name="_Toc502919982"/>
+      <w:bookmarkStart w:id="6" w:name="_Toc503000635"/>
       <w:r>
         <w:t>Drinking water quality</w:t>
       </w:r>
@@ -2870,6 +3237,7 @@
           <w:id w:val="-2015142457"/>
           <w:citation/>
         </w:sdtPr>
+        <w:sdtEndPr/>
         <w:sdtContent>
           <w:r>
             <w:fldChar w:fldCharType="begin"/>
@@ -2921,6 +3289,7 @@
           <w:id w:val="212936044"/>
           <w:citation/>
         </w:sdtPr>
+        <w:sdtEndPr/>
         <w:sdtContent>
           <w:r>
             <w:fldChar w:fldCharType="begin"/>
@@ -2968,6 +3337,7 @@
           <w:id w:val="625201666"/>
           <w:citation/>
         </w:sdtPr>
+        <w:sdtEndPr/>
         <w:sdtContent>
           <w:r>
             <w:fldChar w:fldCharType="begin"/>
@@ -3017,6 +3387,7 @@
           <w:id w:val="1808506487"/>
           <w:citation/>
         </w:sdtPr>
+        <w:sdtEndPr/>
         <w:sdtContent>
           <w:r>
             <w:fldChar w:fldCharType="begin"/>
@@ -3048,7 +3419,7 @@
       <w:pPr>
         <w:pStyle w:val="berschrift2"/>
       </w:pPr>
-      <w:bookmarkStart w:id="7" w:name="_Toc502919983"/>
+      <w:bookmarkStart w:id="7" w:name="_Toc503000636"/>
       <w:r>
         <w:t xml:space="preserve">External </w:t>
       </w:r>
@@ -3099,6 +3470,7 @@
           <w:id w:val="-1333752922"/>
           <w:citation/>
         </w:sdtPr>
+        <w:sdtEndPr/>
         <w:sdtContent>
           <w:r>
             <w:fldChar w:fldCharType="begin"/>
@@ -3256,6 +3628,7 @@
           <w:id w:val="-513693904"/>
           <w:citation/>
         </w:sdtPr>
+        <w:sdtEndPr/>
         <w:sdtContent>
           <w:r>
             <w:fldChar w:fldCharType="begin"/>
@@ -3382,7 +3755,7 @@
       <w:pPr>
         <w:pStyle w:val="berschrift1"/>
       </w:pPr>
-      <w:bookmarkStart w:id="8" w:name="_Toc502919984"/>
+      <w:bookmarkStart w:id="8" w:name="_Toc503000637"/>
       <w:r>
         <w:lastRenderedPageBreak/>
         <w:t>Aims and Objectives</w:t>
@@ -3574,6 +3947,7 @@
           <w:id w:val="1291096002"/>
           <w:citation/>
         </w:sdtPr>
+        <w:sdtEndPr/>
         <w:sdtContent>
           <w:r>
             <w:fldChar w:fldCharType="begin"/>
@@ -3663,7 +4037,7 @@
       <w:pPr>
         <w:pStyle w:val="berschrift1"/>
       </w:pPr>
-      <w:bookmarkStart w:id="9" w:name="_Toc502919985"/>
+      <w:bookmarkStart w:id="9" w:name="_Toc503000638"/>
       <w:r>
         <w:t>Key-performance-indicators</w:t>
       </w:r>
@@ -3725,7 +4099,7 @@
       <w:pPr>
         <w:pStyle w:val="berschrift2"/>
       </w:pPr>
-      <w:bookmarkStart w:id="10" w:name="_Toc502919986"/>
+      <w:bookmarkStart w:id="10" w:name="_Toc503000639"/>
       <w:r>
         <w:t>Productivity</w:t>
       </w:r>
@@ -3746,7 +4120,7 @@
       <w:pPr>
         <w:pStyle w:val="berschrift2"/>
       </w:pPr>
-      <w:bookmarkStart w:id="11" w:name="_Toc502919987"/>
+      <w:bookmarkStart w:id="11" w:name="_Toc503000640"/>
       <w:r>
         <w:t>Energy</w:t>
       </w:r>
@@ -3763,7 +4137,7 @@
       <w:pPr>
         <w:pStyle w:val="berschrift2"/>
       </w:pPr>
-      <w:bookmarkStart w:id="12" w:name="_Toc502919988"/>
+      <w:bookmarkStart w:id="12" w:name="_Toc503000641"/>
       <w:r>
         <w:t>Environment</w:t>
       </w:r>
@@ -3788,7 +4162,7 @@
       <w:pPr>
         <w:pStyle w:val="berschrift2"/>
       </w:pPr>
-      <w:bookmarkStart w:id="13" w:name="_Toc502919989"/>
+      <w:bookmarkStart w:id="13" w:name="_Toc503000642"/>
       <w:r>
         <w:t>Quality</w:t>
       </w:r>
@@ -3805,7 +4179,7 @@
       <w:pPr>
         <w:pStyle w:val="berschrift1"/>
       </w:pPr>
-      <w:bookmarkStart w:id="14" w:name="_Toc502919990"/>
+      <w:bookmarkStart w:id="14" w:name="_Toc503000643"/>
       <w:r>
         <w:lastRenderedPageBreak/>
         <w:t xml:space="preserve">Provider-level </w:t>
@@ -3934,7 +4308,7 @@
       <w:pPr>
         <w:pStyle w:val="berschrift1"/>
       </w:pPr>
-      <w:bookmarkStart w:id="15" w:name="_Toc502919991"/>
+      <w:bookmarkStart w:id="15" w:name="_Toc503000644"/>
       <w:r>
         <w:lastRenderedPageBreak/>
         <w:t>Experimental/investigative methods to be adopted</w:t>
@@ -4049,6 +4423,66 @@
     </w:p>
     <w:p/>
     <w:p/>
+    <w:p>
+      <w:pPr>
+        <w:pStyle w:val="berschrift1"/>
+      </w:pPr>
+      <w:bookmarkStart w:id="16" w:name="_Toc503000645"/>
+      <w:r>
+        <w:t>Implementation</w:t>
+      </w:r>
+      <w:bookmarkEnd w:id="16"/>
+    </w:p>
+    <w:p/>
+    <w:p>
+      <w:pPr>
+        <w:pStyle w:val="berschrift2"/>
+      </w:pPr>
+      <w:bookmarkStart w:id="17" w:name="_Toc503000646"/>
+      <w:r>
+        <w:t>Cloud-Solution</w:t>
+      </w:r>
+      <w:bookmarkEnd w:id="17"/>
+    </w:p>
+    <w:p/>
+    <w:p>
+      <w:pPr>
+        <w:pStyle w:val="berschrift2"/>
+      </w:pPr>
+      <w:bookmarkStart w:id="18" w:name="_Toc503000647"/>
+      <w:r>
+        <w:t>Programming Language and Frameworks</w:t>
+      </w:r>
+      <w:bookmarkEnd w:id="18"/>
+    </w:p>
+    <w:p/>
+    <w:p>
+      <w:pPr>
+        <w:pStyle w:val="berschrift2"/>
+      </w:pPr>
+      <w:bookmarkStart w:id="19" w:name="_Toc503000648"/>
+      <w:r>
+        <w:t>Software Architecture</w:t>
+      </w:r>
+      <w:bookmarkEnd w:id="19"/>
+    </w:p>
+    <w:p/>
+    <w:p>
+      <w:pPr>
+        <w:pStyle w:val="berschrift2"/>
+      </w:pPr>
+      <w:bookmarkStart w:id="20" w:name="_Toc503000649"/>
+      <w:r>
+        <w:t>User management</w:t>
+      </w:r>
+      <w:bookmarkEnd w:id="20"/>
+    </w:p>
+    <w:p/>
+    <w:p>
+      <w:pPr>
+        <w:pStyle w:val="berschrift2"/>
+      </w:pPr>
+    </w:p>
     <w:p/>
     <w:p>
       <w:pPr>
@@ -4070,12 +4504,12 @@
       <w:pPr>
         <w:pStyle w:val="berschrift1"/>
       </w:pPr>
-      <w:bookmarkStart w:id="16" w:name="_Toc502919992"/>
+      <w:bookmarkStart w:id="21" w:name="_Toc503000650"/>
       <w:r>
         <w:lastRenderedPageBreak/>
         <w:t>Time-plan</w:t>
       </w:r>
-      <w:bookmarkEnd w:id="16"/>
+      <w:bookmarkEnd w:id="21"/>
     </w:p>
     <w:p/>
     <w:p>
@@ -4889,12 +5323,12 @@
       <w:pPr>
         <w:pStyle w:val="berschrift1"/>
       </w:pPr>
-      <w:bookmarkStart w:id="17" w:name="_Toc502919993"/>
+      <w:bookmarkStart w:id="22" w:name="_Toc503000651"/>
       <w:r>
         <w:lastRenderedPageBreak/>
         <w:t>Deliverables or specific outcomes</w:t>
       </w:r>
-      <w:bookmarkEnd w:id="17"/>
+      <w:bookmarkEnd w:id="22"/>
     </w:p>
     <w:p/>
     <w:p>
@@ -4956,7 +5390,7 @@
         <w:br w:type="page"/>
       </w:r>
     </w:p>
-    <w:bookmarkStart w:id="18" w:name="_Toc502919994" w:displacedByCustomXml="next"/>
+    <w:bookmarkStart w:id="23" w:name="_Toc503000652" w:displacedByCustomXml="next"/>
     <w:sdt>
       <w:sdtPr>
         <w:rPr>
@@ -4989,7 +5423,7 @@
             </w:rPr>
             <w:t>References</w:t>
           </w:r>
-          <w:bookmarkEnd w:id="18"/>
+          <w:bookmarkEnd w:id="23"/>
         </w:p>
         <w:p>
           <w:pPr>
@@ -5592,7 +6026,7 @@
         <w:noProof/>
         <w:sz w:val="20"/>
       </w:rPr>
-      <w:t>05/01/2018</w:t>
+      <w:t>06/01/2018</w:t>
     </w:r>
     <w:r>
       <w:rPr>
@@ -5629,7 +6063,7 @@
         <w:noProof/>
         <w:sz w:val="20"/>
       </w:rPr>
-      <w:t>3</w:t>
+      <w:t>6</w:t>
     </w:r>
     <w:r>
       <w:rPr>
@@ -10465,7 +10899,7 @@
 </file>
 
 <file path=customXml/itemProps1.xml><?xml version="1.0" encoding="utf-8"?>
-<ds:datastoreItem xmlns:ds="http://schemas.openxmlformats.org/officeDocument/2006/customXml" ds:itemID="{2497DE81-1A41-4A67-B4B8-43C9C73A8A6E}">
+<ds:datastoreItem xmlns:ds="http://schemas.openxmlformats.org/officeDocument/2006/customXml" ds:itemID="{C0C6D179-0457-46FF-AE0A-E67076043BC7}">
   <ds:schemaRefs>
     <ds:schemaRef ds:uri="http://schemas.openxmlformats.org/officeDocument/2006/bibliography"/>
   </ds:schemaRefs>

</xml_diff>

<commit_message>
oh gott ist das ein rotz
</commit_message>
<xml_diff>
--- a/Markus/Dissertation.docx
+++ b/Markus/Dissertation.docx
@@ -343,7 +343,7 @@
         <w:rPr>
           <w:noProof/>
         </w:rPr>
-        <w:t>Monday, March 19, 2018</w:t>
+        <w:t>Tuesday, March 20, 2018</w:t>
       </w:r>
       <w:r>
         <w:fldChar w:fldCharType="end"/>
@@ -6166,6 +6166,7 @@
         <w:t xml:space="preserve"> in the UK with the help of modern web technologies. </w:t>
       </w:r>
     </w:p>
+    <w:p/>
     <w:p>
       <w:r>
         <w:t xml:space="preserve">This project </w:t>
@@ -6202,7 +6203,6 @@
         <w:t xml:space="preserve"> of the project, there will be a part which describes the initial survey done. Furthermore, this report gives information about the aims and objectives of the dissertation and the expected outcomes as well as the time plan for the project.   </w:t>
       </w:r>
     </w:p>
-    <w:p/>
     <w:p>
       <w:pPr>
         <w:rPr>
@@ -6708,19 +6708,6 @@
         <w:t>:</w:t>
       </w:r>
     </w:p>
-    <w:p>
-      <w:pPr>
-        <w:rPr>
-          <w:i/>
-        </w:rPr>
-      </w:pPr>
-      <w:r>
-        <w:rPr>
-          <w:i/>
-        </w:rPr>
-        <w:t xml:space="preserve">Governmental organisations: </w:t>
-      </w:r>
-    </w:p>
     <w:p/>
     <w:p>
       <w:hyperlink r:id="rId13" w:tgtFrame="_blank" w:history="1">
@@ -6820,29 +6807,6 @@
         </w:sdtContent>
       </w:sdt>
     </w:p>
-    <w:p/>
-    <w:p>
-      <w:pPr>
-        <w:tabs>
-          <w:tab w:val="left" w:pos="3122"/>
-        </w:tabs>
-        <w:rPr>
-          <w:i/>
-        </w:rPr>
-      </w:pPr>
-      <w:r>
-        <w:rPr>
-          <w:i/>
-        </w:rPr>
-        <w:t>Regulators:</w:t>
-      </w:r>
-      <w:r>
-        <w:rPr>
-          <w:i/>
-        </w:rPr>
-        <w:tab/>
-      </w:r>
-    </w:p>
     <w:p>
       <w:pPr>
         <w:tabs>
@@ -7035,27 +6999,6 @@
         </w:sdtContent>
       </w:sdt>
     </w:p>
-    <w:p/>
-    <w:p>
-      <w:pPr>
-        <w:tabs>
-          <w:tab w:val="left" w:pos="3122"/>
-        </w:tabs>
-      </w:pPr>
-    </w:p>
-    <w:p>
-      <w:pPr>
-        <w:rPr>
-          <w:i/>
-        </w:rPr>
-      </w:pPr>
-      <w:r>
-        <w:rPr>
-          <w:i/>
-        </w:rPr>
-        <w:t xml:space="preserve">Consumer Watchdog: </w:t>
-      </w:r>
-    </w:p>
     <w:p>
       <w:pPr>
         <w:rPr>
@@ -7078,11 +7021,7 @@
         <w:t>:</w:t>
       </w:r>
       <w:r>
-        <w:t xml:space="preserve"> The Consumer Council for Water promotes consumers' interests to governments, regulators and water companies. They also provide a free advice and complaint handling service for consumers, </w:t>
-      </w:r>
-      <w:r>
-        <w:lastRenderedPageBreak/>
-        <w:t>research their views on key topics, and keep them informed on the issues that affect their services.</w:t>
+        <w:t xml:space="preserve"> The Consumer Council for Water promotes consumers' interests to governments, regulators and water companies. They also provide a free advice and complaint handling service for consumers, research their views on key topics, and keep them informed on the issues that affect their services.</w:t>
       </w:r>
       <w:r>
         <w:t xml:space="preserve"> </w:t>
@@ -7134,7 +7073,11 @@
         <w:t xml:space="preserve"> be considered when doing a data analysis with a visualized result. </w:t>
       </w:r>
       <w:r>
-        <w:t xml:space="preserve">What exactly these interests are must be researched beforehand which is one of the first steps during the project. </w:t>
+        <w:t xml:space="preserve">What exactly these interests are must be </w:t>
+      </w:r>
+      <w:r>
+        <w:lastRenderedPageBreak/>
+        <w:t xml:space="preserve">researched beforehand which is one of the first steps during the project. </w:t>
       </w:r>
     </w:p>
     <w:p>
@@ -7207,11 +7150,7 @@
         <w:t>It is the requirement of each member state of the EU to translate requirements of the EU Drinking Water Directive to local laws</w:t>
       </w:r>
       <w:r>
-        <w:t xml:space="preserve">. The UK follows this requirement and adds also additional rules, which leads to very high standards in regards of drinking water quality. As </w:t>
-      </w:r>
-      <w:r>
-        <w:lastRenderedPageBreak/>
-        <w:t xml:space="preserve">mentioned before, the EU and the UK regulations are based on the advice of the WHO, which are regularly updated mainly because of new gained knowledge. To make sure that the regulations of the EU and the UK are updated accordingly, the European Commission review the current </w:t>
+        <w:t xml:space="preserve">. The UK follows this requirement and adds also additional rules, which leads to very high standards in regards of drinking water quality. As mentioned before, the EU and the UK regulations are based on the advice of the WHO, which are regularly updated mainly because of new gained knowledge. To make sure that the regulations of the EU and the UK are updated accordingly, the European Commission review the current </w:t>
       </w:r>
       <w:proofErr w:type="spellStart"/>
       <w:r>
@@ -7251,9 +7190,9 @@
         <w:t xml:space="preserve">  </w:t>
       </w:r>
     </w:p>
-    <w:p/>
-    <w:p>
-      <w:r>
+    <w:p>
+      <w:r>
+        <w:lastRenderedPageBreak/>
         <w:t xml:space="preserve">Besides the drinking water </w:t>
       </w:r>
       <w:proofErr w:type="gramStart"/>
@@ -7338,20 +7277,6 @@
     </w:p>
     <w:p/>
     <w:p>
-      <w:pPr>
-        <w:pStyle w:val="berschrift2"/>
-      </w:pPr>
-      <w:bookmarkStart w:id="10" w:name="_Toc509148498"/>
-      <w:r>
-        <w:t xml:space="preserve">External </w:t>
-      </w:r>
-      <w:r>
-        <w:t>factors</w:t>
-      </w:r>
-      <w:bookmarkEnd w:id="10"/>
-    </w:p>
-    <w:p/>
-    <w:p>
       <w:r>
         <w:t xml:space="preserve">The data analysis which </w:t>
       </w:r>
@@ -7372,11 +7297,7 @@
       </w:r>
       <w:proofErr w:type="gramEnd"/>
       <w:r>
-        <w:t xml:space="preserve"> there are external data sources which will be required to perform fitting </w:t>
-      </w:r>
-      <w:r>
-        <w:lastRenderedPageBreak/>
-        <w:t xml:space="preserve">analyses. </w:t>
+        <w:t xml:space="preserve"> there are external data sources which will be required to perform fitting analyses. </w:t>
       </w:r>
       <w:proofErr w:type="gramStart"/>
       <w:r>
@@ -7442,7 +7363,11 @@
         </w:sdtContent>
       </w:sdt>
       <w:r>
-        <w:t xml:space="preserve">: “With climate change predicted to increase, the likelihood of significant weather events from extreme rainfall to heatwaves, will have a significant impact on the water industry.“ </w:t>
+        <w:t xml:space="preserve">: “With climate change predicted to increase, the likelihood of </w:t>
+      </w:r>
+      <w:r>
+        <w:lastRenderedPageBreak/>
+        <w:t xml:space="preserve">significant weather events from extreme rainfall to heatwaves, will have a significant impact on the water industry.“ </w:t>
       </w:r>
       <w:r>
         <w:t xml:space="preserve">Extreme weather conditions may have a serious impact on water quality e.g. too much rain can cause sewers to flood and overflow into water course. </w:t>
@@ -7487,11 +7412,7 @@
         <w:t xml:space="preserve"> work efficie</w:t>
       </w:r>
       <w:r>
-        <w:t xml:space="preserve">ntly and look after resilience to avoid </w:t>
-      </w:r>
-      <w:r>
-        <w:lastRenderedPageBreak/>
-        <w:t xml:space="preserve">sudden increase of cost. The following image shows how the price for water is set by a specific water provider (south east water): </w:t>
+        <w:t xml:space="preserve">ntly and look after resilience to avoid sudden increase of cost. The following image shows how the price for water is set by a specific water provider (south east water): </w:t>
       </w:r>
     </w:p>
     <w:p/>
@@ -7505,6 +7426,7 @@
           <w:noProof/>
           <w:lang w:eastAsia="en-GB"/>
         </w:rPr>
+        <w:lastRenderedPageBreak/>
         <w:drawing>
           <wp:inline distT="0" distB="0" distL="0" distR="0" wp14:anchorId="71EC6C48" wp14:editId="16030C6E">
             <wp:extent cx="2353586" cy="2910601"/>
@@ -7552,7 +7474,7 @@
       <w:pPr>
         <w:pStyle w:val="Beschriftung"/>
       </w:pPr>
-      <w:bookmarkStart w:id="11" w:name="_Toc508287233"/>
+      <w:bookmarkStart w:id="10" w:name="_Toc508287233"/>
       <w:r>
         <w:t xml:space="preserve">Figure </w:t>
       </w:r>
@@ -7603,7 +7525,7 @@
           </w:r>
         </w:sdtContent>
       </w:sdt>
-      <w:bookmarkEnd w:id="11"/>
+      <w:bookmarkEnd w:id="10"/>
     </w:p>
     <w:p/>
     <w:p>
@@ -7681,16 +7603,18 @@
         <w:t xml:space="preserve"> [9]</w:t>
       </w:r>
     </w:p>
+    <w:p/>
+    <w:p/>
     <w:p>
       <w:pPr>
         <w:pStyle w:val="berschrift1"/>
       </w:pPr>
-      <w:bookmarkStart w:id="12" w:name="_Toc509148499"/>
+      <w:bookmarkStart w:id="11" w:name="_Toc509148499"/>
       <w:r>
         <w:lastRenderedPageBreak/>
         <w:t>Aims and Objectives</w:t>
       </w:r>
-      <w:bookmarkEnd w:id="12"/>
+      <w:bookmarkEnd w:id="11"/>
     </w:p>
     <w:p/>
     <w:p>
@@ -7889,7 +7813,7 @@
       <w:pPr>
         <w:pStyle w:val="Beschriftung"/>
       </w:pPr>
-      <w:bookmarkStart w:id="13" w:name="_Toc508287234"/>
+      <w:bookmarkStart w:id="12" w:name="_Toc508287234"/>
       <w:r>
         <w:t xml:space="preserve">Figure </w:t>
       </w:r>
@@ -7955,7 +7879,7 @@
           </w:r>
         </w:sdtContent>
       </w:sdt>
-      <w:bookmarkEnd w:id="13"/>
+      <w:bookmarkEnd w:id="12"/>
     </w:p>
     <w:p>
       <w:r>
@@ -7977,15 +7901,13 @@
         <w:t xml:space="preserve">the </w:t>
       </w:r>
       <w:r>
-        <w:t xml:space="preserve">water and wastewater treatment plants of different water providers are </w:t>
-      </w:r>
-      <w:proofErr w:type="spellStart"/>
-      <w:r>
-        <w:t>equiped</w:t>
-      </w:r>
-      <w:proofErr w:type="spellEnd"/>
-      <w:r>
-        <w:t xml:space="preserve"> with different kinds of </w:t>
+        <w:t>water and wastewater treatment plants of different water providers are equip</w:t>
+      </w:r>
+      <w:r>
+        <w:t>p</w:t>
+      </w:r>
+      <w:r>
+        <w:t xml:space="preserve">ed with different kinds of </w:t>
       </w:r>
       <w:r>
         <w:lastRenderedPageBreak/>
@@ -8113,11 +8035,23 @@
       </w:r>
       <w:proofErr w:type="gramStart"/>
       <w:r>
+        <w:rPr>
+          <w:color w:val="FF0000"/>
+        </w:rPr>
         <w:t>Additionally</w:t>
       </w:r>
       <w:proofErr w:type="gramEnd"/>
       <w:r>
-        <w:t xml:space="preserve"> external factors have to be considered as well at this point as described in chapter (REFERENZ). </w:t>
+        <w:rPr>
+          <w:color w:val="FF0000"/>
+        </w:rPr>
+        <w:t xml:space="preserve"> external factors have to be considered as well at this point as described in chapter</w:t>
+      </w:r>
+      <w:r>
+        <w:rPr>
+          <w:color w:val="FF0000"/>
+        </w:rPr>
+        <w:t xml:space="preserve"> </w:t>
       </w:r>
     </w:p>
     <w:p/>
@@ -8170,7 +8104,7 @@
       <w:pPr>
         <w:pStyle w:val="Beschriftung"/>
       </w:pPr>
-      <w:bookmarkStart w:id="14" w:name="_Toc508287235"/>
+      <w:bookmarkStart w:id="13" w:name="_Toc508287235"/>
       <w:r>
         <w:t xml:space="preserve">Figure </w:t>
       </w:r>
@@ -8204,7 +8138,7 @@
       <w:r>
         <w:t>purpose of the system</w:t>
       </w:r>
-      <w:bookmarkEnd w:id="14"/>
+      <w:bookmarkEnd w:id="13"/>
     </w:p>
     <w:p/>
     <w:p>
@@ -8336,12 +8270,12 @@
       <w:pPr>
         <w:pStyle w:val="berschrift1"/>
       </w:pPr>
-      <w:bookmarkStart w:id="15" w:name="_Toc509148500"/>
+      <w:bookmarkStart w:id="14" w:name="_Toc509148500"/>
       <w:r>
         <w:lastRenderedPageBreak/>
         <w:t>Structure of this dissertation</w:t>
       </w:r>
-      <w:bookmarkEnd w:id="15"/>
+      <w:bookmarkEnd w:id="14"/>
     </w:p>
     <w:p>
       <w:r>
@@ -8439,7 +8373,7 @@
       <w:pPr>
         <w:pStyle w:val="Beschriftung"/>
       </w:pPr>
-      <w:bookmarkStart w:id="16" w:name="_Toc508287169"/>
+      <w:bookmarkStart w:id="15" w:name="_Toc508287169"/>
       <w:r>
         <w:t xml:space="preserve">Table </w:t>
       </w:r>
@@ -8468,19 +8402,19 @@
       <w:r>
         <w:t>tructure</w:t>
       </w:r>
+      <w:bookmarkEnd w:id="15"/>
+      <w:proofErr w:type="spellEnd"/>
+    </w:p>
+    <w:p/>
+    <w:p>
+      <w:pPr>
+        <w:pStyle w:val="berschrift2"/>
+      </w:pPr>
+      <w:bookmarkStart w:id="16" w:name="_Toc509148501"/>
+      <w:r>
+        <w:t>Mock-Ups</w:t>
+      </w:r>
       <w:bookmarkEnd w:id="16"/>
-      <w:proofErr w:type="spellEnd"/>
-    </w:p>
-    <w:p/>
-    <w:p>
-      <w:pPr>
-        <w:pStyle w:val="berschrift2"/>
-      </w:pPr>
-      <w:bookmarkStart w:id="17" w:name="_Toc509148501"/>
-      <w:r>
-        <w:t>Mock-Ups</w:t>
-      </w:r>
-      <w:bookmarkEnd w:id="17"/>
     </w:p>
     <w:p>
       <w:r>
@@ -8594,7 +8528,7 @@
       <w:pPr>
         <w:pStyle w:val="Beschriftung"/>
       </w:pPr>
-      <w:bookmarkStart w:id="18" w:name="_Toc508287236"/>
+      <w:bookmarkStart w:id="17" w:name="_Toc508287236"/>
       <w:r>
         <w:lastRenderedPageBreak/>
         <w:t xml:space="preserve">Figure </w:t>
@@ -8620,7 +8554,7 @@
       <w:r>
         <w:t xml:space="preserve"> - example view</w:t>
       </w:r>
-      <w:bookmarkEnd w:id="18"/>
+      <w:bookmarkEnd w:id="17"/>
     </w:p>
     <w:p/>
     <w:p>
@@ -8704,7 +8638,7 @@
       <w:pPr>
         <w:pStyle w:val="Beschriftung"/>
       </w:pPr>
-      <w:bookmarkStart w:id="19" w:name="_Toc508287237"/>
+      <w:bookmarkStart w:id="18" w:name="_Toc508287237"/>
       <w:r>
         <w:t xml:space="preserve">Figure </w:t>
       </w:r>
@@ -8729,7 +8663,7 @@
       <w:r>
         <w:t xml:space="preserve"> - example view 2</w:t>
       </w:r>
-      <w:bookmarkEnd w:id="19"/>
+      <w:bookmarkEnd w:id="18"/>
     </w:p>
     <w:p/>
     <w:p>
@@ -8801,7 +8735,7 @@
       <w:pPr>
         <w:pStyle w:val="Beschriftung"/>
       </w:pPr>
-      <w:bookmarkStart w:id="20" w:name="_Toc508287238"/>
+      <w:bookmarkStart w:id="19" w:name="_Toc508287238"/>
       <w:r>
         <w:t xml:space="preserve">Figure </w:t>
       </w:r>
@@ -8826,7 +8760,7 @@
       <w:r>
         <w:t xml:space="preserve"> - user management</w:t>
       </w:r>
-      <w:bookmarkEnd w:id="20"/>
+      <w:bookmarkEnd w:id="19"/>
     </w:p>
     <w:p/>
     <w:p>
@@ -8874,182 +8808,216 @@
     <w:p>
       <w:pPr>
         <w:pStyle w:val="berschrift1"/>
-      </w:pPr>
-      <w:bookmarkStart w:id="21" w:name="_Toc509148502"/>
-      <w:r>
+        <w:rPr>
+          <w:lang w:val="de-DE"/>
+        </w:rPr>
+      </w:pPr>
+      <w:r>
+        <w:rPr>
+          <w:lang w:val="de-DE"/>
+        </w:rPr>
         <w:lastRenderedPageBreak/>
-        <w:t>Experimental/investigative methods to be adopted</w:t>
-      </w:r>
+        <w:t xml:space="preserve">Irgendwo muss das </w:t>
+      </w:r>
+      <w:proofErr w:type="spellStart"/>
+      <w:r>
+        <w:rPr>
+          <w:lang w:val="de-DE"/>
+        </w:rPr>
+        <w:t>verwurschtet</w:t>
+      </w:r>
+      <w:proofErr w:type="spellEnd"/>
+      <w:r>
+        <w:rPr>
+          <w:lang w:val="de-DE"/>
+        </w:rPr>
+        <w:t xml:space="preserve"> w</w:t>
+      </w:r>
+      <w:r>
+        <w:rPr>
+          <w:lang w:val="de-DE"/>
+        </w:rPr>
+        <w:t>erden</w:t>
+      </w:r>
+    </w:p>
+    <w:p>
+      <w:pPr>
+        <w:ind w:left="1418"/>
+        <w:rPr>
+          <w:lang w:val="de-DE"/>
+        </w:rPr>
+      </w:pPr>
+    </w:p>
+    <w:p>
+      <w:r>
+        <w:t xml:space="preserve">It </w:t>
+      </w:r>
+      <w:proofErr w:type="gramStart"/>
+      <w:r>
+        <w:t>has to</w:t>
+      </w:r>
+      <w:proofErr w:type="gramEnd"/>
+      <w:r>
+        <w:t xml:space="preserve"> be </w:t>
+      </w:r>
+      <w:proofErr w:type="spellStart"/>
+      <w:r>
+        <w:t>analyzed</w:t>
+      </w:r>
+      <w:proofErr w:type="spellEnd"/>
+      <w:r>
+        <w:t xml:space="preserve"> which cloud technologies will be used</w:t>
+      </w:r>
+      <w:r>
+        <w:t xml:space="preserve"> to create a fitting representation of the current situation considering external factors and/or historical data. </w:t>
+      </w:r>
+      <w:proofErr w:type="gramStart"/>
+      <w:r>
+        <w:t>Furthermore</w:t>
+      </w:r>
+      <w:proofErr w:type="gramEnd"/>
+      <w:r>
+        <w:t xml:space="preserve"> a strategy has to be developed how to </w:t>
+      </w:r>
+      <w:proofErr w:type="spellStart"/>
+      <w:r>
+        <w:t>analyze</w:t>
+      </w:r>
+      <w:proofErr w:type="spellEnd"/>
+      <w:r>
+        <w:t xml:space="preserve"> </w:t>
+      </w:r>
+      <w:r>
+        <w:t>the harmonized data from the different plants and create meaningful results, depending on the users’ request. It must also be evaluated which external data sources must be used t</w:t>
+      </w:r>
+      <w:r>
+        <w:t xml:space="preserve">o produce useful information. Another important task will be the role concept for the application. A fitting security strategy </w:t>
+      </w:r>
+      <w:proofErr w:type="gramStart"/>
+      <w:r>
+        <w:t>has to</w:t>
+      </w:r>
+      <w:proofErr w:type="gramEnd"/>
+      <w:r>
+        <w:t xml:space="preserve"> be developed to ensure that every user is only allowed to see what he/she should see. Critical data </w:t>
+      </w:r>
+      <w:proofErr w:type="gramStart"/>
+      <w:r>
+        <w:t>has to</w:t>
+      </w:r>
+      <w:proofErr w:type="gramEnd"/>
+      <w:r>
+        <w:t xml:space="preserve"> be secured from unauthorized access to avoid the misuse of information. </w:t>
+      </w:r>
+    </w:p>
+    <w:p/>
+    <w:p>
+      <w:r>
+        <w:t xml:space="preserve">Due to the fact, </w:t>
+      </w:r>
+      <w:r>
+        <w:t>another project is</w:t>
+      </w:r>
+      <w:r>
+        <w:t xml:space="preserve"> work</w:t>
+      </w:r>
+      <w:r>
+        <w:t>ing</w:t>
+      </w:r>
+      <w:r>
+        <w:t xml:space="preserve"> on the problem of the data </w:t>
+      </w:r>
+      <w:proofErr w:type="spellStart"/>
+      <w:r>
+        <w:t>aqcuisition</w:t>
+      </w:r>
+      <w:proofErr w:type="spellEnd"/>
+      <w:r>
+        <w:t xml:space="preserve"> and data harmonization of differen</w:t>
+      </w:r>
+      <w:r>
+        <w:t>t</w:t>
+      </w:r>
+      <w:r>
+        <w:t xml:space="preserve"> data sources (differen</w:t>
+      </w:r>
+      <w:r>
+        <w:t>t</w:t>
+      </w:r>
+      <w:r>
+        <w:t xml:space="preserve"> providers), there is a need for “simulated” data which can easily </w:t>
+      </w:r>
+      <w:proofErr w:type="spellStart"/>
+      <w:r>
+        <w:t>replaced</w:t>
+      </w:r>
+      <w:proofErr w:type="spellEnd"/>
+      <w:r>
+        <w:t xml:space="preserve"> by the real data when it is available. </w:t>
+      </w:r>
+    </w:p>
+    <w:p/>
+    <w:p>
+      <w:r>
+        <w:t xml:space="preserve">For the visualization of the results, a fitting user interface must be developed. It </w:t>
+      </w:r>
+      <w:proofErr w:type="gramStart"/>
+      <w:r>
+        <w:t>has to</w:t>
+      </w:r>
+      <w:proofErr w:type="gramEnd"/>
+      <w:r>
+        <w:t xml:space="preserve"> be </w:t>
+      </w:r>
+      <w:r>
+        <w:t>researched</w:t>
+      </w:r>
+      <w:r>
+        <w:t xml:space="preserve"> which user</w:t>
+      </w:r>
+      <w:r>
+        <w:t xml:space="preserve"> will be </w:t>
+      </w:r>
+      <w:proofErr w:type="spellStart"/>
+      <w:r>
+        <w:t>interesed</w:t>
+      </w:r>
+      <w:proofErr w:type="spellEnd"/>
+      <w:r>
+        <w:t xml:space="preserve"> in which kind of information and after that the user interface has to be designed by using Mock-ups. </w:t>
+      </w:r>
+    </w:p>
+    <w:p/>
+    <w:p>
+      <w:pPr>
+        <w:pStyle w:val="berschrift1"/>
+      </w:pPr>
+      <w:bookmarkStart w:id="20" w:name="_Toc509148503"/>
+      <w:r>
+        <w:lastRenderedPageBreak/>
+        <w:t>Theoretical concepts</w:t>
+      </w:r>
+      <w:bookmarkEnd w:id="20"/>
+    </w:p>
+    <w:p>
+      <w:r>
+        <w:t xml:space="preserve">The expected outcome of this project is based on several theoretical concepts which are mainly related to the topic “data”. </w:t>
+      </w:r>
+      <w:r>
+        <w:t xml:space="preserve">This chapter aims towards giving an understanding of these concepts and clarifies how they are related to this project. </w:t>
+      </w:r>
+      <w:bookmarkStart w:id="21" w:name="_GoBack"/>
       <w:bookmarkEnd w:id="21"/>
     </w:p>
     <w:p>
       <w:pPr>
-        <w:ind w:left="1418"/>
-      </w:pPr>
-    </w:p>
-    <w:p>
-      <w:r>
-        <w:t xml:space="preserve">It </w:t>
-      </w:r>
-      <w:proofErr w:type="gramStart"/>
-      <w:r>
-        <w:t>has to</w:t>
-      </w:r>
-      <w:proofErr w:type="gramEnd"/>
-      <w:r>
-        <w:t xml:space="preserve"> be </w:t>
-      </w:r>
-      <w:proofErr w:type="spellStart"/>
-      <w:r>
-        <w:t>analyzed</w:t>
-      </w:r>
-      <w:proofErr w:type="spellEnd"/>
-      <w:r>
-        <w:t xml:space="preserve"> which cloud technologies will be used</w:t>
-      </w:r>
-      <w:r>
-        <w:t xml:space="preserve"> to create a fitting representation of the current situation considering external factors and/or historical data. </w:t>
-      </w:r>
-      <w:proofErr w:type="gramStart"/>
-      <w:r>
-        <w:t>Furthermore</w:t>
-      </w:r>
-      <w:proofErr w:type="gramEnd"/>
-      <w:r>
-        <w:t xml:space="preserve"> a strategy has to be developed how to </w:t>
-      </w:r>
-      <w:proofErr w:type="spellStart"/>
-      <w:r>
-        <w:t>analyze</w:t>
-      </w:r>
-      <w:proofErr w:type="spellEnd"/>
-      <w:r>
-        <w:t xml:space="preserve"> </w:t>
-      </w:r>
-      <w:r>
-        <w:t>the harmonized data from the different plants and create meaningful results, depending on the users’ request. It must also be evaluated which external data sources must be used t</w:t>
-      </w:r>
-      <w:r>
-        <w:t xml:space="preserve">o produce useful information. Another important task will be the role concept for the application. A fitting security strategy </w:t>
-      </w:r>
-      <w:proofErr w:type="gramStart"/>
-      <w:r>
-        <w:t>has to</w:t>
-      </w:r>
-      <w:proofErr w:type="gramEnd"/>
-      <w:r>
-        <w:t xml:space="preserve"> be developed to ensure that every user is only allowed to see what he/she should see. Critical data </w:t>
-      </w:r>
-      <w:proofErr w:type="gramStart"/>
-      <w:r>
-        <w:t>has to</w:t>
-      </w:r>
-      <w:proofErr w:type="gramEnd"/>
-      <w:r>
-        <w:t xml:space="preserve"> be secured from unauthorized access to avoid the misuse of information. </w:t>
-      </w:r>
-    </w:p>
-    <w:p/>
-    <w:p>
-      <w:r>
-        <w:t xml:space="preserve">Due to the fact, </w:t>
-      </w:r>
-      <w:r>
-        <w:t>another project is</w:t>
-      </w:r>
-      <w:r>
-        <w:t xml:space="preserve"> work</w:t>
-      </w:r>
-      <w:r>
-        <w:t>ing</w:t>
-      </w:r>
-      <w:r>
-        <w:t xml:space="preserve"> on the problem of the data </w:t>
-      </w:r>
-      <w:proofErr w:type="spellStart"/>
-      <w:r>
-        <w:t>aqcuisition</w:t>
-      </w:r>
-      <w:proofErr w:type="spellEnd"/>
-      <w:r>
-        <w:t xml:space="preserve"> and data harmonization of differen</w:t>
-      </w:r>
-      <w:r>
-        <w:t>t</w:t>
-      </w:r>
-      <w:r>
-        <w:t xml:space="preserve"> data sources (differen</w:t>
-      </w:r>
-      <w:r>
-        <w:t>t</w:t>
-      </w:r>
-      <w:r>
-        <w:t xml:space="preserve"> providers), there is a need for “simulated” data which can easily </w:t>
-      </w:r>
-      <w:proofErr w:type="spellStart"/>
-      <w:r>
-        <w:t>replaced</w:t>
-      </w:r>
-      <w:proofErr w:type="spellEnd"/>
-      <w:r>
-        <w:t xml:space="preserve"> by the real data when it is available. </w:t>
-      </w:r>
-    </w:p>
-    <w:p/>
-    <w:p>
-      <w:r>
-        <w:t xml:space="preserve">For the visualization of the results, a fitting user interface must be developed. It </w:t>
-      </w:r>
-      <w:proofErr w:type="gramStart"/>
-      <w:r>
-        <w:t>has to</w:t>
-      </w:r>
-      <w:proofErr w:type="gramEnd"/>
-      <w:r>
-        <w:t xml:space="preserve"> be </w:t>
-      </w:r>
-      <w:r>
-        <w:t>researched</w:t>
-      </w:r>
-      <w:r>
-        <w:t xml:space="preserve"> which user</w:t>
-      </w:r>
-      <w:r>
-        <w:t xml:space="preserve"> will be </w:t>
-      </w:r>
-      <w:proofErr w:type="spellStart"/>
-      <w:r>
-        <w:t>interesed</w:t>
-      </w:r>
-      <w:proofErr w:type="spellEnd"/>
-      <w:r>
-        <w:t xml:space="preserve"> in </w:t>
-      </w:r>
-      <w:r>
-        <w:lastRenderedPageBreak/>
-        <w:t xml:space="preserve">which kind of information and after that the user interface has to be designed by using Mock-ups. </w:t>
-      </w:r>
-    </w:p>
-    <w:p/>
-    <w:p>
-      <w:pPr>
-        <w:pStyle w:val="berschrift1"/>
-      </w:pPr>
-      <w:bookmarkStart w:id="22" w:name="_Toc509148503"/>
-      <w:r>
-        <w:t>Theoretical concepts</w:t>
+        <w:pStyle w:val="berschrift2"/>
+      </w:pPr>
+      <w:bookmarkStart w:id="22" w:name="_Toc509148504"/>
+      <w:r>
+        <w:t>Data dissemination</w:t>
       </w:r>
       <w:bookmarkEnd w:id="22"/>
-    </w:p>
-    <w:p>
-      <w:pPr>
-        <w:pStyle w:val="berschrift2"/>
-      </w:pPr>
-      <w:bookmarkStart w:id="23" w:name="_Toc509148504"/>
-      <w:r>
-        <w:t>Data dissemination</w:t>
-      </w:r>
-      <w:bookmarkEnd w:id="23"/>
     </w:p>
     <w:p/>
     <w:p>
@@ -9165,7 +9133,7 @@
           <w:color w:val="FF0000"/>
           <w:lang w:eastAsia="de-DE"/>
         </w:rPr>
-        <w:t xml:space="preserve">Despite the efficiency of electronic means of data dissemination, there are still drawbacks which may take a long time to overcome, if at all. Privacy is one of the most common problems with electronic </w:t>
+        <w:t xml:space="preserve">Despite the efficiency of electronic means of data dissemination, there are still drawbacks which may take a long time to overcome, if </w:t>
       </w:r>
       <w:r>
         <w:rPr>
@@ -9174,7 +9142,7 @@
           <w:lang w:eastAsia="de-DE"/>
         </w:rPr>
         <w:lastRenderedPageBreak/>
-        <w:t xml:space="preserve">data dissemination. The internet has thousands of loop holes where people can peep into the private lives of other people. Security is also a related problem with electronic data dissemination. Every year, millions of dollars are lost to electronic theft and fraud. Every time a solution is found for a security problem, another malicious </w:t>
+        <w:t xml:space="preserve">at all. Privacy is one of the most common problems with electronic data dissemination. The internet has thousands of loop holes where people can peep into the private lives of other people. Security is also a related problem with electronic data dissemination. Every year, millions of dollars are lost to electronic theft and fraud. Every time a solution is found for a security problem, another malicious </w:t>
       </w:r>
       <w:proofErr w:type="gramStart"/>
       <w:r>
@@ -9315,7 +9283,7 @@
           <w:lang w:val="de-DE"/>
         </w:rPr>
       </w:pPr>
-      <w:bookmarkStart w:id="24" w:name="_Toc509148505"/>
+      <w:bookmarkStart w:id="23" w:name="_Toc509148505"/>
       <w:r>
         <w:rPr>
           <w:lang w:val="de-DE"/>
@@ -9329,7 +9297,7 @@
         </w:rPr>
         <w:t>integration</w:t>
       </w:r>
-      <w:bookmarkEnd w:id="24"/>
+      <w:bookmarkEnd w:id="23"/>
       <w:proofErr w:type="spellEnd"/>
     </w:p>
     <w:p>
@@ -9368,22 +9336,29 @@
           <w:color w:val="FF0000"/>
           <w:lang w:val="de-DE"/>
         </w:rPr>
-        <w:t> versteht man das Zusammenführen von Informationen aus verschiedenen Datenbeständen (Datenquellen) mit in der Regel unterschiedlichen Datenstrukturen in eine gemeinsame einheitliche Datenstruktur.</w:t>
-      </w:r>
-    </w:p>
-    <w:p>
-      <w:pPr>
+        <w:t xml:space="preserve"> versteht man das Zusammenführen von Informationen aus verschiedenen Datenbeständen </w:t>
+      </w:r>
+      <w:r>
         <w:rPr>
           <w:color w:val="FF0000"/>
           <w:lang w:val="de-DE"/>
         </w:rPr>
-      </w:pPr>
-      <w:r>
+        <w:lastRenderedPageBreak/>
+        <w:t>(Datenquellen) mit in der Regel unterschiedlichen Datenstrukturen in eine gemeinsame einheitliche Datenstruktur.</w:t>
+      </w:r>
+    </w:p>
+    <w:p>
+      <w:pPr>
         <w:rPr>
           <w:color w:val="FF0000"/>
           <w:lang w:val="de-DE"/>
         </w:rPr>
-        <w:lastRenderedPageBreak/>
+      </w:pPr>
+      <w:r>
+        <w:rPr>
+          <w:color w:val="FF0000"/>
+          <w:lang w:val="de-DE"/>
+        </w:rPr>
         <w:t>Dabei sollen vor allem </w:t>
       </w:r>
       <w:hyperlink r:id="rId34" w:tooltip="Heterogenität (Informationstechnik)" w:history="1">
@@ -9494,11 +9469,11 @@
       <w:pPr>
         <w:pStyle w:val="berschrift2"/>
       </w:pPr>
-      <w:bookmarkStart w:id="25" w:name="_Toc509148506"/>
+      <w:bookmarkStart w:id="24" w:name="_Toc509148506"/>
       <w:r>
         <w:t>Data analysis</w:t>
       </w:r>
-      <w:bookmarkEnd w:id="25"/>
+      <w:bookmarkEnd w:id="24"/>
     </w:p>
     <w:p>
       <w:r>
@@ -9541,7 +9516,6 @@
         <w:t xml:space="preserve"> analysis. </w:t>
       </w:r>
     </w:p>
-    <w:p/>
     <w:p>
       <w:pPr>
         <w:pStyle w:val="berschrift3"/>
@@ -9549,7 +9523,7 @@
           <w:lang w:eastAsia="de-DE"/>
         </w:rPr>
       </w:pPr>
-      <w:bookmarkStart w:id="26" w:name="_Toc509148507"/>
+      <w:bookmarkStart w:id="25" w:name="_Toc509148507"/>
       <w:r>
         <w:rPr>
           <w:lang w:eastAsia="de-DE"/>
@@ -9557,95 +9531,95 @@
         <w:lastRenderedPageBreak/>
         <w:t>Qualitative analysis</w:t>
       </w:r>
+      <w:bookmarkEnd w:id="25"/>
+    </w:p>
+    <w:p>
+      <w:pPr>
+        <w:rPr>
+          <w:lang w:eastAsia="de-DE"/>
+        </w:rPr>
+      </w:pPr>
+      <w:r>
+        <w:rPr>
+          <w:lang w:eastAsia="de-DE"/>
+        </w:rPr>
+        <w:t xml:space="preserve">Qualitative </w:t>
+      </w:r>
+      <w:r>
+        <w:rPr>
+          <w:lang w:eastAsia="de-DE"/>
+        </w:rPr>
+        <w:t xml:space="preserve">research is often used in social sciences and aims towards understanding things like human behaviour and social </w:t>
+      </w:r>
+      <w:proofErr w:type="spellStart"/>
+      <w:r>
+        <w:rPr>
+          <w:lang w:eastAsia="de-DE"/>
+        </w:rPr>
+        <w:t>phenomenons</w:t>
+      </w:r>
+      <w:proofErr w:type="spellEnd"/>
+      <w:r>
+        <w:rPr>
+          <w:lang w:eastAsia="de-DE"/>
+        </w:rPr>
+        <w:t xml:space="preserve"> for example. The analysis techniques are quite dynamic and f</w:t>
+      </w:r>
+      <w:r>
+        <w:rPr>
+          <w:lang w:eastAsia="de-DE"/>
+        </w:rPr>
+        <w:t>lexible</w:t>
+      </w:r>
+      <w:r>
+        <w:rPr>
+          <w:lang w:eastAsia="de-DE"/>
+        </w:rPr>
+        <w:t xml:space="preserve">, some examples are interviews, case by case analysis or </w:t>
+      </w:r>
+      <w:r>
+        <w:rPr>
+          <w:lang w:eastAsia="de-DE"/>
+        </w:rPr>
+        <w:t xml:space="preserve">observations. </w:t>
+      </w:r>
+      <w:r>
+        <w:rPr>
+          <w:lang w:eastAsia="de-DE"/>
+        </w:rPr>
+        <w:t xml:space="preserve"> </w:t>
+      </w:r>
+    </w:p>
+    <w:p>
+      <w:pPr>
+        <w:rPr>
+          <w:lang w:eastAsia="de-DE"/>
+        </w:rPr>
+      </w:pPr>
+    </w:p>
+    <w:p>
+      <w:pPr>
+        <w:pStyle w:val="berschrift3"/>
+        <w:rPr>
+          <w:lang w:eastAsia="de-DE"/>
+        </w:rPr>
+      </w:pPr>
+      <w:bookmarkStart w:id="26" w:name="_Toc509148508"/>
+      <w:proofErr w:type="spellStart"/>
+      <w:r>
+        <w:rPr>
+          <w:lang w:eastAsia="de-DE"/>
+        </w:rPr>
+        <w:t>Quantitive</w:t>
+      </w:r>
+      <w:proofErr w:type="spellEnd"/>
+      <w:r>
+        <w:rPr>
+          <w:lang w:eastAsia="de-DE"/>
+        </w:rPr>
+        <w:t xml:space="preserve"> analysis</w:t>
+      </w:r>
       <w:bookmarkEnd w:id="26"/>
-    </w:p>
-    <w:p>
-      <w:pPr>
-        <w:rPr>
-          <w:lang w:eastAsia="de-DE"/>
-        </w:rPr>
-      </w:pPr>
-      <w:r>
-        <w:rPr>
-          <w:lang w:eastAsia="de-DE"/>
-        </w:rPr>
-        <w:t xml:space="preserve">Qualitative </w:t>
-      </w:r>
-      <w:r>
-        <w:rPr>
-          <w:lang w:eastAsia="de-DE"/>
-        </w:rPr>
-        <w:t xml:space="preserve">research is often used in social sciences and aims towards understanding things like human behaviour and social </w:t>
-      </w:r>
-      <w:proofErr w:type="spellStart"/>
-      <w:r>
-        <w:rPr>
-          <w:lang w:eastAsia="de-DE"/>
-        </w:rPr>
-        <w:t>phenomenons</w:t>
-      </w:r>
-      <w:proofErr w:type="spellEnd"/>
-      <w:r>
-        <w:rPr>
-          <w:lang w:eastAsia="de-DE"/>
-        </w:rPr>
-        <w:t xml:space="preserve"> for example. The analysis techniques are quite dynamic and f</w:t>
-      </w:r>
-      <w:r>
-        <w:rPr>
-          <w:lang w:eastAsia="de-DE"/>
-        </w:rPr>
-        <w:t>lexible</w:t>
-      </w:r>
-      <w:r>
-        <w:rPr>
-          <w:lang w:eastAsia="de-DE"/>
-        </w:rPr>
-        <w:t xml:space="preserve">, some examples are interviews, case by case analysis or </w:t>
-      </w:r>
-      <w:r>
-        <w:rPr>
-          <w:lang w:eastAsia="de-DE"/>
-        </w:rPr>
-        <w:t xml:space="preserve">observations. </w:t>
-      </w:r>
-      <w:r>
-        <w:rPr>
-          <w:lang w:eastAsia="de-DE"/>
-        </w:rPr>
-        <w:t xml:space="preserve"> </w:t>
-      </w:r>
-    </w:p>
-    <w:p>
-      <w:pPr>
-        <w:rPr>
-          <w:lang w:eastAsia="de-DE"/>
-        </w:rPr>
-      </w:pPr>
-    </w:p>
-    <w:p>
-      <w:pPr>
-        <w:pStyle w:val="berschrift3"/>
-        <w:rPr>
-          <w:lang w:eastAsia="de-DE"/>
-        </w:rPr>
-      </w:pPr>
-      <w:bookmarkStart w:id="27" w:name="_Toc509148508"/>
-      <w:proofErr w:type="spellStart"/>
-      <w:r>
-        <w:rPr>
-          <w:lang w:eastAsia="de-DE"/>
-        </w:rPr>
-        <w:t>Quantitive</w:t>
-      </w:r>
-      <w:proofErr w:type="spellEnd"/>
-      <w:r>
-        <w:rPr>
-          <w:lang w:eastAsia="de-DE"/>
-        </w:rPr>
-        <w:t xml:space="preserve"> analysis</w:t>
-      </w:r>
-      <w:bookmarkEnd w:id="27"/>
     </w:p>
     <w:p>
       <w:proofErr w:type="spellStart"/>
@@ -9957,11 +9931,25 @@
     </w:p>
     <w:p>
       <w:pPr>
-        <w:spacing w:after="160" w:line="259" w:lineRule="auto"/>
-        <w:jc w:val="left"/>
-        <w:rPr>
-          <w:rFonts w:eastAsiaTheme="majorEastAsia" w:cstheme="majorBidi"/>
-          <w:b/>
+        <w:pStyle w:val="berschrift2"/>
+      </w:pPr>
+      <w:r>
+        <w:t>Data Visualization</w:t>
+      </w:r>
+    </w:p>
+    <w:p>
+      <w:pPr>
+        <w:pStyle w:val="berschrift2"/>
+      </w:pPr>
+      <w:r>
+        <w:t>Usability</w:t>
+      </w:r>
+    </w:p>
+    <w:p/>
+    <w:p>
+      <w:pPr>
+        <w:rPr>
+          <w:rFonts w:eastAsiaTheme="majorEastAsia"/>
           <w:sz w:val="32"/>
           <w:szCs w:val="32"/>
         </w:rPr>
@@ -9972,24 +9960,14 @@
     </w:p>
     <w:p>
       <w:pPr>
-        <w:pStyle w:val="berschrift1"/>
-      </w:pPr>
-      <w:bookmarkStart w:id="28" w:name="_Toc509148509"/>
+        <w:pStyle w:val="berschrift2"/>
+      </w:pPr>
+      <w:bookmarkStart w:id="27" w:name="_Toc509148510"/>
       <w:r>
         <w:lastRenderedPageBreak/>
-        <w:t>Generic cloud-based service provider</w:t>
-      </w:r>
-      <w:bookmarkEnd w:id="28"/>
-    </w:p>
-    <w:p>
-      <w:pPr>
-        <w:pStyle w:val="berschrift2"/>
-      </w:pPr>
-      <w:bookmarkStart w:id="29" w:name="_Toc509148510"/>
-      <w:r>
         <w:t>System requirements</w:t>
       </w:r>
-      <w:bookmarkEnd w:id="29"/>
+      <w:bookmarkEnd w:id="27"/>
     </w:p>
     <w:p>
       <w:r>
@@ -10056,184 +10034,12 @@
         </w:numPr>
       </w:pPr>
       <w:r>
-        <w:lastRenderedPageBreak/>
         <w:t>2xx: non-functional requirements</w:t>
       </w:r>
     </w:p>
     <w:p>
       <w:pPr>
         <w:pStyle w:val="Listenabsatz"/>
-      </w:pPr>
-    </w:p>
-    <w:p>
-      <w:pPr>
-        <w:rPr>
-          <w:b/>
-        </w:rPr>
-      </w:pPr>
-      <w:r>
-        <w:rPr>
-          <w:b/>
-        </w:rPr>
-        <w:t>Requiremen</w:t>
-      </w:r>
-      <w:r>
-        <w:rPr>
-          <w:b/>
-        </w:rPr>
-        <w:t>t 100</w:t>
-      </w:r>
-      <w:r>
-        <w:rPr>
-          <w:b/>
-        </w:rPr>
-        <w:t xml:space="preserve">: </w:t>
-      </w:r>
-    </w:p>
-    <w:p>
-      <w:r>
-        <w:t>The system should provide the possibility to create an individual data analysis and data representation per user</w:t>
-      </w:r>
-      <w:r>
-        <w:t xml:space="preserve"> by configuring the data sources and view components individually. Each user should see its own, previously configured, user view when he logs in to the application. </w:t>
-      </w:r>
-    </w:p>
-    <w:p/>
-    <w:p>
-      <w:pPr>
-        <w:rPr>
-          <w:b/>
-        </w:rPr>
-      </w:pPr>
-      <w:r>
-        <w:rPr>
-          <w:b/>
-        </w:rPr>
-        <w:t>Requiremen</w:t>
-      </w:r>
-      <w:r>
-        <w:rPr>
-          <w:b/>
-        </w:rPr>
-        <w:t>t 101</w:t>
-      </w:r>
-      <w:r>
-        <w:rPr>
-          <w:b/>
-        </w:rPr>
-        <w:t>:</w:t>
-      </w:r>
-    </w:p>
-    <w:p>
-      <w:r>
-        <w:t>An admin user should be able to create and delete users.</w:t>
-      </w:r>
-    </w:p>
-    <w:p/>
-    <w:p>
-      <w:pPr>
-        <w:rPr>
-          <w:b/>
-        </w:rPr>
-      </w:pPr>
-      <w:r>
-        <w:rPr>
-          <w:b/>
-        </w:rPr>
-        <w:t>Requiremen</w:t>
-      </w:r>
-      <w:r>
-        <w:rPr>
-          <w:b/>
-        </w:rPr>
-        <w:t>t 102</w:t>
-      </w:r>
-      <w:r>
-        <w:rPr>
-          <w:b/>
-        </w:rPr>
-        <w:t>:</w:t>
-      </w:r>
-    </w:p>
-    <w:p>
-      <w:r>
-        <w:t>An admin user should be able to create and delete user roles.</w:t>
-      </w:r>
-    </w:p>
-    <w:p/>
-    <w:p>
-      <w:pPr>
-        <w:rPr>
-          <w:b/>
-        </w:rPr>
-      </w:pPr>
-      <w:r>
-        <w:rPr>
-          <w:b/>
-        </w:rPr>
-        <w:t>Requiremen</w:t>
-      </w:r>
-      <w:r>
-        <w:rPr>
-          <w:b/>
-        </w:rPr>
-        <w:t>t 103</w:t>
-      </w:r>
-      <w:r>
-        <w:rPr>
-          <w:b/>
-        </w:rPr>
-        <w:t>:</w:t>
-      </w:r>
-    </w:p>
-    <w:p>
-      <w:r>
-        <w:t xml:space="preserve">An admin user should be able </w:t>
-      </w:r>
-      <w:r>
-        <w:t>to add and remove data sources for a specific user or user role</w:t>
-      </w:r>
-      <w:r>
-        <w:t>.</w:t>
-      </w:r>
-    </w:p>
-    <w:p/>
-    <w:p>
-      <w:pPr>
-        <w:rPr>
-          <w:b/>
-        </w:rPr>
-      </w:pPr>
-      <w:r>
-        <w:rPr>
-          <w:b/>
-        </w:rPr>
-        <w:t>Requiremen</w:t>
-      </w:r>
-      <w:r>
-        <w:rPr>
-          <w:b/>
-        </w:rPr>
-        <w:t>t 104</w:t>
-      </w:r>
-      <w:r>
-        <w:rPr>
-          <w:b/>
-        </w:rPr>
-        <w:t>:</w:t>
-      </w:r>
-    </w:p>
-    <w:p>
-      <w:r>
-        <w:t>An admin user should be able to add and remove data sources for a specific user or user role.</w:t>
-      </w:r>
-    </w:p>
-    <w:p/>
-    <w:p>
-      <w:pPr>
-        <w:rPr>
-          <w:b/>
-        </w:rPr>
       </w:pPr>
     </w:p>
     <w:p>
@@ -10253,6 +10059,177 @@
         <w:rPr>
           <w:b/>
         </w:rPr>
+        <w:t>t 100</w:t>
+      </w:r>
+      <w:r>
+        <w:rPr>
+          <w:b/>
+        </w:rPr>
+        <w:t xml:space="preserve">: </w:t>
+      </w:r>
+    </w:p>
+    <w:p>
+      <w:r>
+        <w:t>The system should provide the possibility to create an individual data analysis and data representation per user</w:t>
+      </w:r>
+      <w:r>
+        <w:t xml:space="preserve"> by configuring the data sources and view components individually. Each user should see its own, previously configured, user view when he logs in to the application. </w:t>
+      </w:r>
+    </w:p>
+    <w:p/>
+    <w:p>
+      <w:pPr>
+        <w:rPr>
+          <w:b/>
+        </w:rPr>
+      </w:pPr>
+      <w:r>
+        <w:rPr>
+          <w:b/>
+        </w:rPr>
+        <w:t>Requiremen</w:t>
+      </w:r>
+      <w:r>
+        <w:rPr>
+          <w:b/>
+        </w:rPr>
+        <w:t>t 101</w:t>
+      </w:r>
+      <w:r>
+        <w:rPr>
+          <w:b/>
+        </w:rPr>
+        <w:t>:</w:t>
+      </w:r>
+    </w:p>
+    <w:p>
+      <w:r>
+        <w:t>An admin user should be able to create and delete users.</w:t>
+      </w:r>
+    </w:p>
+    <w:p/>
+    <w:p>
+      <w:pPr>
+        <w:rPr>
+          <w:b/>
+        </w:rPr>
+      </w:pPr>
+      <w:r>
+        <w:rPr>
+          <w:b/>
+        </w:rPr>
+        <w:t>Requiremen</w:t>
+      </w:r>
+      <w:r>
+        <w:rPr>
+          <w:b/>
+        </w:rPr>
+        <w:t>t 102</w:t>
+      </w:r>
+      <w:r>
+        <w:rPr>
+          <w:b/>
+        </w:rPr>
+        <w:t>:</w:t>
+      </w:r>
+    </w:p>
+    <w:p>
+      <w:r>
+        <w:t>An admin user should be able to create and delete user roles.</w:t>
+      </w:r>
+    </w:p>
+    <w:p/>
+    <w:p>
+      <w:pPr>
+        <w:rPr>
+          <w:b/>
+        </w:rPr>
+      </w:pPr>
+      <w:r>
+        <w:rPr>
+          <w:b/>
+        </w:rPr>
+        <w:t>Requiremen</w:t>
+      </w:r>
+      <w:r>
+        <w:rPr>
+          <w:b/>
+        </w:rPr>
+        <w:t>t 103</w:t>
+      </w:r>
+      <w:r>
+        <w:rPr>
+          <w:b/>
+        </w:rPr>
+        <w:t>:</w:t>
+      </w:r>
+    </w:p>
+    <w:p>
+      <w:r>
+        <w:t xml:space="preserve">An admin user should be able </w:t>
+      </w:r>
+      <w:r>
+        <w:t>to add and remove data sources for a specific user or user role</w:t>
+      </w:r>
+      <w:r>
+        <w:t>.</w:t>
+      </w:r>
+    </w:p>
+    <w:p/>
+    <w:p>
+      <w:pPr>
+        <w:rPr>
+          <w:b/>
+        </w:rPr>
+      </w:pPr>
+      <w:r>
+        <w:rPr>
+          <w:b/>
+        </w:rPr>
+        <w:t>Requiremen</w:t>
+      </w:r>
+      <w:r>
+        <w:rPr>
+          <w:b/>
+        </w:rPr>
+        <w:t>t 104</w:t>
+      </w:r>
+      <w:r>
+        <w:rPr>
+          <w:b/>
+        </w:rPr>
+        <w:t>:</w:t>
+      </w:r>
+    </w:p>
+    <w:p>
+      <w:r>
+        <w:t>An admin user should be able to add and remove data sources for a specific user or user role.</w:t>
+      </w:r>
+    </w:p>
+    <w:p/>
+    <w:p>
+      <w:pPr>
+        <w:rPr>
+          <w:b/>
+        </w:rPr>
+      </w:pPr>
+    </w:p>
+    <w:p>
+      <w:pPr>
+        <w:rPr>
+          <w:b/>
+        </w:rPr>
+      </w:pPr>
+      <w:r>
+        <w:rPr>
+          <w:b/>
+        </w:rPr>
+        <w:t>Requiremen</w:t>
+      </w:r>
+      <w:r>
+        <w:rPr>
+          <w:b/>
+        </w:rPr>
         <w:t>t 105</w:t>
       </w:r>
       <w:r>
@@ -10264,6 +10241,7 @@
     </w:p>
     <w:p>
       <w:r>
+        <w:lastRenderedPageBreak/>
         <w:t>An admin user should be able to select and unselect data fields from a specified data source.</w:t>
       </w:r>
     </w:p>
@@ -10442,24 +10420,24 @@
         <w:rPr>
           <w:b/>
         </w:rPr>
+        <w:t>Requiremen</w:t>
+      </w:r>
+      <w:r>
+        <w:rPr>
+          <w:b/>
+        </w:rPr>
+        <w:t>t 111</w:t>
+      </w:r>
+      <w:r>
+        <w:rPr>
+          <w:b/>
+        </w:rPr>
+        <w:t>:</w:t>
+      </w:r>
+    </w:p>
+    <w:p>
+      <w:r>
         <w:lastRenderedPageBreak/>
-        <w:t>Requiremen</w:t>
-      </w:r>
-      <w:r>
-        <w:rPr>
-          <w:b/>
-        </w:rPr>
-        <w:t>t 111</w:t>
-      </w:r>
-      <w:r>
-        <w:rPr>
-          <w:b/>
-        </w:rPr>
-        <w:t>:</w:t>
-      </w:r>
-    </w:p>
-    <w:p>
-      <w:r>
         <w:t xml:space="preserve">The system should be able to update the data from the data sources after a previously configured interval. </w:t>
       </w:r>
     </w:p>
@@ -10609,18 +10587,18 @@
         <w:rPr>
           <w:b/>
         </w:rPr>
+        <w:t>Requirement 205</w:t>
+      </w:r>
+      <w:r>
+        <w:rPr>
+          <w:b/>
+        </w:rPr>
+        <w:t>:</w:t>
+      </w:r>
+    </w:p>
+    <w:p>
+      <w:r>
         <w:lastRenderedPageBreak/>
-        <w:t>Requirement 205</w:t>
-      </w:r>
-      <w:r>
-        <w:rPr>
-          <w:b/>
-        </w:rPr>
-        <w:t>:</w:t>
-      </w:r>
-    </w:p>
-    <w:p>
-      <w:r>
         <w:t xml:space="preserve">All interactive </w:t>
       </w:r>
       <w:r>
@@ -10689,7 +10667,7 @@
       <w:pPr>
         <w:pStyle w:val="berschrift2"/>
       </w:pPr>
-      <w:bookmarkStart w:id="30" w:name="_Toc509148511"/>
+      <w:bookmarkStart w:id="28" w:name="_Toc509148511"/>
       <w:r>
         <w:lastRenderedPageBreak/>
         <w:t>Context</w:t>
@@ -10697,7 +10675,7 @@
       <w:r>
         <w:t xml:space="preserve"> view</w:t>
       </w:r>
-      <w:bookmarkEnd w:id="30"/>
+      <w:bookmarkEnd w:id="28"/>
     </w:p>
     <w:p/>
     <w:p>
@@ -10792,7 +10770,7 @@
       <w:pPr>
         <w:pStyle w:val="Beschriftung"/>
       </w:pPr>
-      <w:bookmarkStart w:id="31" w:name="_Toc508287239"/>
+      <w:bookmarkStart w:id="29" w:name="_Toc508287239"/>
       <w:r>
         <w:t xml:space="preserve">Figure </w:t>
       </w:r>
@@ -10829,7 +10807,7 @@
       <w:r>
         <w:t>context view</w:t>
       </w:r>
-      <w:bookmarkEnd w:id="31"/>
+      <w:bookmarkEnd w:id="29"/>
     </w:p>
     <w:p/>
     <w:p>
@@ -10891,7 +10869,7 @@
       <w:pPr>
         <w:pStyle w:val="Beschriftung"/>
       </w:pPr>
-      <w:bookmarkStart w:id="32" w:name="_Toc508287240"/>
+      <w:bookmarkStart w:id="30" w:name="_Toc508287240"/>
       <w:r>
         <w:t xml:space="preserve">Figure </w:t>
       </w:r>
@@ -10919,107 +10897,107 @@
       <w:r>
         <w:t xml:space="preserve"> in WWTP example context</w:t>
       </w:r>
+      <w:bookmarkEnd w:id="30"/>
+    </w:p>
+    <w:p/>
+    <w:p>
+      <w:pPr>
+        <w:pStyle w:val="berschrift3"/>
+      </w:pPr>
+      <w:bookmarkStart w:id="31" w:name="_Toc509148512"/>
+      <w:r>
+        <w:t>Admin</w:t>
+      </w:r>
+      <w:r>
+        <w:t>istrator</w:t>
+      </w:r>
+      <w:bookmarkEnd w:id="31"/>
+    </w:p>
+    <w:p>
+      <w:r>
+        <w:t xml:space="preserve">The Admin user is member of the company which provides </w:t>
+      </w:r>
+      <w:proofErr w:type="gramStart"/>
+      <w:r>
+        <w:t>the this</w:t>
+      </w:r>
+      <w:proofErr w:type="gramEnd"/>
+      <w:r>
+        <w:t xml:space="preserve"> cloud service and he uses the system to configure user roles, users, data sources and individual views. </w:t>
+      </w:r>
+    </w:p>
+    <w:p>
+      <w:pPr>
+        <w:pStyle w:val="berschrift3"/>
+      </w:pPr>
+      <w:bookmarkStart w:id="32" w:name="_Toc509148513"/>
+      <w:r>
+        <w:t>User</w:t>
+      </w:r>
       <w:bookmarkEnd w:id="32"/>
     </w:p>
-    <w:p/>
+    <w:p>
+      <w:r>
+        <w:t xml:space="preserve">The user is the customer who logs into the web application to see </w:t>
+      </w:r>
+      <w:proofErr w:type="gramStart"/>
+      <w:r>
+        <w:t>the his</w:t>
+      </w:r>
+      <w:proofErr w:type="gramEnd"/>
+      <w:r>
+        <w:t xml:space="preserve"> individual view (tables, diagrams) which was configured beforehand by an administrator. </w:t>
+      </w:r>
+    </w:p>
     <w:p>
       <w:pPr>
         <w:pStyle w:val="berschrift3"/>
       </w:pPr>
-      <w:bookmarkStart w:id="33" w:name="_Toc509148512"/>
-      <w:r>
-        <w:t>Admin</w:t>
-      </w:r>
-      <w:r>
-        <w:t>istrator</w:t>
+      <w:bookmarkStart w:id="33" w:name="_Toc509148514"/>
+      <w:proofErr w:type="spellStart"/>
+      <w:r>
+        <w:t>HarmonizationService</w:t>
       </w:r>
       <w:bookmarkEnd w:id="33"/>
-    </w:p>
-    <w:p>
-      <w:r>
-        <w:t xml:space="preserve">The Admin user is member of the company which provides </w:t>
+      <w:proofErr w:type="spellEnd"/>
+    </w:p>
+    <w:p>
+      <w:r>
+        <w:t xml:space="preserve">The </w:t>
+      </w:r>
+      <w:proofErr w:type="spellStart"/>
+      <w:r>
+        <w:t>HarmonizationService</w:t>
+      </w:r>
+      <w:proofErr w:type="spellEnd"/>
+      <w:r>
+        <w:t xml:space="preserve"> is the primary data source for the data analysis and data representation. </w:t>
       </w:r>
       <w:proofErr w:type="gramStart"/>
       <w:r>
-        <w:t>the this</w:t>
+        <w:t>Actually, t</w:t>
+      </w:r>
+      <w:r>
+        <w:t>his</w:t>
       </w:r>
       <w:proofErr w:type="gramEnd"/>
       <w:r>
-        <w:t xml:space="preserve"> cloud service and he uses the system to configure user roles, users, data sources and individual views. </w:t>
+        <w:t xml:space="preserve"> is just an external data source, </w:t>
+      </w:r>
+      <w:r>
+        <w:t xml:space="preserve">but in the concrete example of the WWTP project it is treated specially. </w:t>
       </w:r>
     </w:p>
     <w:p>
       <w:pPr>
         <w:pStyle w:val="berschrift3"/>
       </w:pPr>
-      <w:bookmarkStart w:id="34" w:name="_Toc509148513"/>
-      <w:r>
-        <w:t>User</w:t>
-      </w:r>
-      <w:bookmarkEnd w:id="34"/>
-    </w:p>
-    <w:p>
-      <w:r>
-        <w:t xml:space="preserve">The user is the customer who logs into the web application to see </w:t>
-      </w:r>
-      <w:proofErr w:type="gramStart"/>
-      <w:r>
-        <w:t>the his</w:t>
-      </w:r>
-      <w:proofErr w:type="gramEnd"/>
-      <w:r>
-        <w:t xml:space="preserve"> individual view (tables, diagrams) which was configured beforehand by an administrator. </w:t>
-      </w:r>
-    </w:p>
-    <w:p>
-      <w:pPr>
-        <w:pStyle w:val="berschrift3"/>
-      </w:pPr>
-      <w:bookmarkStart w:id="35" w:name="_Toc509148514"/>
-      <w:proofErr w:type="spellStart"/>
-      <w:r>
-        <w:t>HarmonizationService</w:t>
-      </w:r>
-      <w:bookmarkEnd w:id="35"/>
-      <w:proofErr w:type="spellEnd"/>
-    </w:p>
-    <w:p>
-      <w:r>
-        <w:t xml:space="preserve">The </w:t>
-      </w:r>
-      <w:proofErr w:type="spellStart"/>
-      <w:r>
-        <w:t>HarmonizationService</w:t>
-      </w:r>
-      <w:proofErr w:type="spellEnd"/>
-      <w:r>
-        <w:t xml:space="preserve"> is the primary data source for the data analysis and data representation. </w:t>
-      </w:r>
-      <w:proofErr w:type="gramStart"/>
-      <w:r>
-        <w:t>Actually, t</w:t>
-      </w:r>
-      <w:r>
-        <w:t>his</w:t>
-      </w:r>
-      <w:proofErr w:type="gramEnd"/>
-      <w:r>
-        <w:t xml:space="preserve"> is just an external data source, </w:t>
-      </w:r>
-      <w:r>
-        <w:t xml:space="preserve">but in the concrete example of the WWTP project it is treated specially. </w:t>
-      </w:r>
-    </w:p>
-    <w:p>
-      <w:pPr>
-        <w:pStyle w:val="berschrift3"/>
-      </w:pPr>
-      <w:bookmarkStart w:id="36" w:name="_Toc509148515"/>
+      <w:bookmarkStart w:id="34" w:name="_Toc509148515"/>
       <w:r>
         <w:lastRenderedPageBreak/>
         <w:t>External data source</w:t>
       </w:r>
-      <w:bookmarkEnd w:id="36"/>
+      <w:bookmarkEnd w:id="34"/>
     </w:p>
     <w:p>
       <w:r>
@@ -11050,7 +11028,7 @@
           <w:lang w:val="de-DE"/>
         </w:rPr>
       </w:pPr>
-      <w:bookmarkStart w:id="37" w:name="_Toc509148516"/>
+      <w:bookmarkStart w:id="35" w:name="_Toc509148516"/>
       <w:r>
         <w:rPr>
           <w:lang w:val="de-DE"/>
@@ -11064,7 +11042,7 @@
         </w:rPr>
         <w:t>cases</w:t>
       </w:r>
-      <w:bookmarkEnd w:id="37"/>
+      <w:bookmarkEnd w:id="35"/>
       <w:proofErr w:type="spellEnd"/>
     </w:p>
     <w:p>
@@ -11934,7 +11912,7 @@
           <w:lang w:eastAsia="de-DE"/>
         </w:rPr>
       </w:pPr>
-      <w:bookmarkStart w:id="38" w:name="_Toc508287241"/>
+      <w:bookmarkStart w:id="36" w:name="_Toc508287241"/>
       <w:r>
         <w:t xml:space="preserve">Figure </w:t>
       </w:r>
@@ -11959,7 +11937,7 @@
       <w:r>
         <w:t xml:space="preserve"> – Use Case Diagram</w:t>
       </w:r>
-      <w:bookmarkEnd w:id="38"/>
+      <w:bookmarkEnd w:id="36"/>
     </w:p>
     <w:p>
       <w:pPr>
@@ -11970,11 +11948,11 @@
       <w:pPr>
         <w:pStyle w:val="berschrift3"/>
       </w:pPr>
-      <w:bookmarkStart w:id="39" w:name="_Toc509148517"/>
+      <w:bookmarkStart w:id="37" w:name="_Toc509148517"/>
       <w:r>
         <w:t>Short-descriptions of the use cases</w:t>
       </w:r>
-      <w:bookmarkEnd w:id="39"/>
+      <w:bookmarkEnd w:id="37"/>
     </w:p>
     <w:p>
       <w:r>
@@ -11988,78 +11966,78 @@
       <w:pPr>
         <w:pStyle w:val="berschrift3"/>
       </w:pPr>
-      <w:bookmarkStart w:id="40" w:name="_Toc509148518"/>
+      <w:bookmarkStart w:id="38" w:name="_Toc509148518"/>
       <w:r>
         <w:lastRenderedPageBreak/>
         <w:t>Use-case “Manage Users/Roles”</w:t>
       </w:r>
+      <w:bookmarkEnd w:id="38"/>
+    </w:p>
+    <w:p>
+      <w:r>
+        <w:t xml:space="preserve"> </w:t>
+      </w:r>
+    </w:p>
+    <w:p>
+      <w:r>
+        <w:t>The master user</w:t>
+      </w:r>
+      <w:r>
+        <w:t xml:space="preserve"> or administrator</w:t>
+      </w:r>
+      <w:r>
+        <w:t xml:space="preserve">, who belongs to the service providing company </w:t>
+      </w:r>
+      <w:proofErr w:type="gramStart"/>
+      <w:r>
+        <w:t>is able to</w:t>
+      </w:r>
+      <w:proofErr w:type="gramEnd"/>
+      <w:r>
+        <w:t xml:space="preserve"> manage the user roles and the specific users. Managing these subjects means to </w:t>
+      </w:r>
+      <w:r>
+        <w:t xml:space="preserve">create, edit and delete user roles and specific users. </w:t>
+      </w:r>
+    </w:p>
+    <w:p/>
+    <w:p>
+      <w:pPr>
+        <w:pStyle w:val="berschrift3"/>
+      </w:pPr>
+      <w:bookmarkStart w:id="39" w:name="_Toc509148519"/>
+      <w:r>
+        <w:t>Use-case “Configure Views”</w:t>
+      </w:r>
+      <w:bookmarkEnd w:id="39"/>
+    </w:p>
+    <w:p/>
+    <w:p>
+      <w:r>
+        <w:t xml:space="preserve">The master user </w:t>
+      </w:r>
+      <w:proofErr w:type="gramStart"/>
+      <w:r>
+        <w:t>is able to</w:t>
+      </w:r>
+      <w:proofErr w:type="gramEnd"/>
+      <w:r>
+        <w:t xml:space="preserve"> configure the individual view for a specific user or user role. A view consists of one or multiple GUI-components representing a data set. An example for a view is a table with real-time sensor data along with a diagram which visualizes the development of sensor data over the last 24 hours. </w:t>
+      </w:r>
+      <w:r>
+        <w:t xml:space="preserve">The master user is also able to define rules for the data representation, e.g. define limits for specific values while crossing these limits results in a change of the view. </w:t>
+      </w:r>
+    </w:p>
+    <w:p/>
+    <w:p>
+      <w:pPr>
+        <w:pStyle w:val="berschrift3"/>
+      </w:pPr>
+      <w:bookmarkStart w:id="40" w:name="_Toc509148520"/>
+      <w:r>
+        <w:t>Use-case “Viewing information”</w:t>
+      </w:r>
       <w:bookmarkEnd w:id="40"/>
-    </w:p>
-    <w:p>
-      <w:r>
-        <w:t xml:space="preserve"> </w:t>
-      </w:r>
-    </w:p>
-    <w:p>
-      <w:r>
-        <w:t>The master user</w:t>
-      </w:r>
-      <w:r>
-        <w:t xml:space="preserve"> or administrator</w:t>
-      </w:r>
-      <w:r>
-        <w:t xml:space="preserve">, who belongs to the service providing company </w:t>
-      </w:r>
-      <w:proofErr w:type="gramStart"/>
-      <w:r>
-        <w:t>is able to</w:t>
-      </w:r>
-      <w:proofErr w:type="gramEnd"/>
-      <w:r>
-        <w:t xml:space="preserve"> manage the user roles and the specific users. Managing these subjects means to </w:t>
-      </w:r>
-      <w:r>
-        <w:t xml:space="preserve">create, edit and delete user roles and specific users. </w:t>
-      </w:r>
-    </w:p>
-    <w:p/>
-    <w:p>
-      <w:pPr>
-        <w:pStyle w:val="berschrift3"/>
-      </w:pPr>
-      <w:bookmarkStart w:id="41" w:name="_Toc509148519"/>
-      <w:r>
-        <w:t>Use-case “Configure Views”</w:t>
-      </w:r>
-      <w:bookmarkEnd w:id="41"/>
-    </w:p>
-    <w:p/>
-    <w:p>
-      <w:r>
-        <w:t xml:space="preserve">The master user </w:t>
-      </w:r>
-      <w:proofErr w:type="gramStart"/>
-      <w:r>
-        <w:t>is able to</w:t>
-      </w:r>
-      <w:proofErr w:type="gramEnd"/>
-      <w:r>
-        <w:t xml:space="preserve"> configure the individual view for a specific user or user role. A view consists of one or multiple GUI-components representing a data set. An example for a view is a table with real-time sensor data along with a diagram which visualizes the development of sensor data over the last 24 hours. </w:t>
-      </w:r>
-      <w:r>
-        <w:t xml:space="preserve">The master user is also able to define rules for the data representation, e.g. define limits for specific values while crossing these limits results in a change of the view. </w:t>
-      </w:r>
-    </w:p>
-    <w:p/>
-    <w:p>
-      <w:pPr>
-        <w:pStyle w:val="berschrift3"/>
-      </w:pPr>
-      <w:bookmarkStart w:id="42" w:name="_Toc509148520"/>
-      <w:r>
-        <w:t>Use-case “Viewing information”</w:t>
-      </w:r>
-      <w:bookmarkEnd w:id="42"/>
     </w:p>
     <w:p/>
     <w:p>
@@ -12082,78 +12060,21 @@
         <w:t xml:space="preserve">data changes. These updates should take place without reloading the web page. </w:t>
       </w:r>
     </w:p>
+    <w:p>
+      <w:pPr>
+        <w:pStyle w:val="Beschriftung"/>
+      </w:pPr>
+    </w:p>
     <w:p/>
     <w:p>
       <w:pPr>
         <w:pStyle w:val="berschrift2"/>
       </w:pPr>
-      <w:bookmarkStart w:id="43" w:name="_Toc509148521"/>
-      <w:r>
-        <w:t>Domain</w:t>
-      </w:r>
-      <w:r>
-        <w:t xml:space="preserve"> Model</w:t>
-      </w:r>
-      <w:bookmarkEnd w:id="43"/>
-    </w:p>
-    <w:p/>
-    <w:p>
-      <w:r>
-        <w:t xml:space="preserve">The creation of data models is often one the first steps in software development to build the foundation of the software architecture. Data models are independent of the used technology and can be used for different target systems, </w:t>
-      </w:r>
-      <w:proofErr w:type="spellStart"/>
-      <w:r>
-        <w:t>e.g</w:t>
-      </w:r>
-      <w:proofErr w:type="spellEnd"/>
-      <w:r>
-        <w:t xml:space="preserve"> a desktop application, web service or a database. </w:t>
-      </w:r>
-      <w:r>
-        <w:t xml:space="preserve">Data models are useful for developers to get an idea how to build the system, however it is also useful for customers </w:t>
-      </w:r>
-      <w:r>
-        <w:t xml:space="preserve">to clarify the purpose of system together with the developers. In general, data models show objects of the real world and the </w:t>
-      </w:r>
-      <w:r>
-        <w:t xml:space="preserve">static </w:t>
-      </w:r>
-      <w:r>
-        <w:t xml:space="preserve">relations between these objects. In this project it is a bit different, because the system should be able to deal with data which is not known during development. </w:t>
-      </w:r>
-      <w:proofErr w:type="gramStart"/>
-      <w:r>
-        <w:t>So</w:t>
-      </w:r>
-      <w:proofErr w:type="gramEnd"/>
-      <w:r>
-        <w:t xml:space="preserve"> the data model must be </w:t>
-      </w:r>
-      <w:proofErr w:type="spellStart"/>
-      <w:r>
-        <w:t>build</w:t>
-      </w:r>
-      <w:proofErr w:type="spellEnd"/>
-      <w:r>
-        <w:t xml:space="preserve"> with generic data objects.  </w:t>
-      </w:r>
-    </w:p>
-    <w:p/>
-    <w:p>
-      <w:pPr>
-        <w:pStyle w:val="Beschriftung"/>
-      </w:pPr>
-    </w:p>
-    <w:p/>
-    <w:p>
-      <w:pPr>
-        <w:pStyle w:val="berschrift2"/>
-      </w:pPr>
-      <w:bookmarkStart w:id="44" w:name="_Toc509148522"/>
+      <w:bookmarkStart w:id="41" w:name="_Toc509148522"/>
       <w:r>
         <w:t>Component diagram</w:t>
       </w:r>
-      <w:bookmarkEnd w:id="44"/>
+      <w:bookmarkEnd w:id="41"/>
     </w:p>
     <w:p>
       <w:pPr>
@@ -12162,11 +12083,7 @@
         </w:rPr>
       </w:pPr>
       <w:r>
-        <w:t xml:space="preserve">In opposite to the context diagram of a system, the component diagram shows a white-box view. This means that the internal </w:t>
-      </w:r>
-      <w:r>
-        <w:lastRenderedPageBreak/>
-        <w:t xml:space="preserve">components of a system (or a subsystem) are visible. In the series UML basics from IBM the component diagram is described as follows: </w:t>
+        <w:t xml:space="preserve">In opposite to the context diagram of a system, the component diagram shows a white-box view. This means that the internal components of a system (or a subsystem) are visible. In the series UML basics from IBM the component diagram is described as follows: </w:t>
       </w:r>
       <w:r>
         <w:rPr>
@@ -12240,6 +12157,7 @@
         <w:rPr>
           <w:noProof/>
         </w:rPr>
+        <w:lastRenderedPageBreak/>
         <mc:AlternateContent>
           <mc:Choice Requires="wpc">
             <w:drawing>
@@ -12592,146 +12510,149 @@
       <w:pPr>
         <w:pStyle w:val="berschrift3"/>
       </w:pPr>
-      <w:bookmarkStart w:id="45" w:name="_Toc509148523"/>
+      <w:bookmarkStart w:id="42" w:name="_Toc509148523"/>
+      <w:r>
+        <w:t>GUI:</w:t>
+      </w:r>
+      <w:bookmarkEnd w:id="42"/>
+      <w:r>
+        <w:t xml:space="preserve"> </w:t>
+      </w:r>
+    </w:p>
+    <w:p>
+      <w:r>
+        <w:t xml:space="preserve">The GUI-component contains the logic for the user interface presentation. It calls the configuration service to retrieve information about which components need to be rendered for the </w:t>
+      </w:r>
+      <w:r>
+        <w:t xml:space="preserve">current user. It provides the interface to the outside world (i.e. to the internet browser). </w:t>
+      </w:r>
+    </w:p>
+    <w:p>
+      <w:pPr>
+        <w:pStyle w:val="berschrift3"/>
+      </w:pPr>
+      <w:bookmarkStart w:id="43" w:name="_Toc509148524"/>
+      <w:r>
+        <w:t>Configuration Service:</w:t>
+      </w:r>
+      <w:bookmarkEnd w:id="43"/>
+    </w:p>
+    <w:p>
+      <w:r>
+        <w:t xml:space="preserve">The Configuration Service component contains the main business logic of the system. It accesses the </w:t>
+      </w:r>
+      <w:proofErr w:type="spellStart"/>
+      <w:r>
+        <w:t>ConfigDB</w:t>
+      </w:r>
+      <w:proofErr w:type="spellEnd"/>
+      <w:r>
+        <w:t xml:space="preserve"> to retrieve and store information about users, user roles and their respective user views. It calls the Data Provider to retrieve the data from the external data </w:t>
+      </w:r>
       <w:r>
         <w:lastRenderedPageBreak/>
-        <w:t>GUI:</w:t>
+        <w:t xml:space="preserve">sources to update or initialize the GUI-components for </w:t>
+      </w:r>
+      <w:r>
+        <w:t xml:space="preserve">the user views. </w:t>
+      </w:r>
+    </w:p>
+    <w:p>
+      <w:pPr>
+        <w:pStyle w:val="berschrift3"/>
+      </w:pPr>
+      <w:bookmarkStart w:id="44" w:name="_Toc509148525"/>
+      <w:proofErr w:type="spellStart"/>
+      <w:r>
+        <w:t>DataProvider</w:t>
+      </w:r>
+      <w:proofErr w:type="spellEnd"/>
+      <w:r>
+        <w:t>:</w:t>
+      </w:r>
+      <w:bookmarkEnd w:id="44"/>
+    </w:p>
+    <w:p>
+      <w:r>
+        <w:t xml:space="preserve">The Data Provider component handles the data (e.g. values from water plants) from the data sources. It calls the Communication Service to retrieve the current data, processes this data and provides the processed data to the Configuration Service. </w:t>
+      </w:r>
+    </w:p>
+    <w:p/>
+    <w:p>
+      <w:pPr>
+        <w:pStyle w:val="berschrift3"/>
+      </w:pPr>
+      <w:bookmarkStart w:id="45" w:name="_Toc509148526"/>
+      <w:proofErr w:type="spellStart"/>
+      <w:r>
+        <w:t>CommunicationService</w:t>
+      </w:r>
+      <w:proofErr w:type="spellEnd"/>
+      <w:r>
+        <w:t>:</w:t>
       </w:r>
       <w:bookmarkEnd w:id="45"/>
+    </w:p>
+    <w:p>
+      <w:r>
+        <w:t xml:space="preserve">The Communication Service contains the logic for the actual communication with the data sources. When called by the Data Provider, it requests the configured data sources via HTTP requests (in general with HTTP method GET). This component should be built expendable, so that it would be possible to use alternative communication ways in a later step (e.g. message queues, direct DB access). </w:t>
+      </w:r>
+    </w:p>
+    <w:p/>
+    <w:p>
+      <w:pPr>
+        <w:pStyle w:val="berschrift3"/>
+      </w:pPr>
+      <w:bookmarkStart w:id="46" w:name="_Toc509148527"/>
+      <w:proofErr w:type="spellStart"/>
+      <w:r>
+        <w:t>ConfigDB</w:t>
+      </w:r>
+      <w:proofErr w:type="spellEnd"/>
+      <w:r>
+        <w:t>:</w:t>
+      </w:r>
+      <w:bookmarkEnd w:id="46"/>
       <w:r>
         <w:t xml:space="preserve"> </w:t>
       </w:r>
     </w:p>
     <w:p>
       <w:r>
-        <w:t xml:space="preserve">The GUI-component contains the logic for the user interface presentation. It calls the configuration service to retrieve information about which components need to be rendered for the </w:t>
-      </w:r>
-      <w:r>
-        <w:t xml:space="preserve">current user. It provides the interface to the outside world (i.e. to the internet browser). </w:t>
-      </w:r>
-    </w:p>
+        <w:t xml:space="preserve">The </w:t>
+      </w:r>
+      <w:proofErr w:type="spellStart"/>
+      <w:r>
+        <w:t>ConfigDB</w:t>
+      </w:r>
+      <w:proofErr w:type="spellEnd"/>
+      <w:r>
+        <w:t xml:space="preserve"> persists the configurations about users, user roles and data sources. The user and user role configuration must contain information about configured </w:t>
+      </w:r>
+      <w:r>
+        <w:t>v</w:t>
+      </w:r>
+      <w:r>
+        <w:t>isual elements and their source data</w:t>
+      </w:r>
+      <w:r>
+        <w:t xml:space="preserve"> as well as general information about data sources, such as URL, </w:t>
+      </w:r>
+      <w:r>
+        <w:lastRenderedPageBreak/>
+        <w:t xml:space="preserve">request parameters or HTTP method. The data model for this database will be described in one of the following chapters. </w:t>
+      </w:r>
+    </w:p>
+    <w:p/>
     <w:p>
       <w:pPr>
         <w:pStyle w:val="berschrift3"/>
       </w:pPr>
-      <w:bookmarkStart w:id="46" w:name="_Toc509148524"/>
-      <w:r>
-        <w:t>Configuration Service:</w:t>
-      </w:r>
-      <w:bookmarkEnd w:id="46"/>
-    </w:p>
-    <w:p>
-      <w:r>
-        <w:t xml:space="preserve">The Configuration Service component contains the main business logic of the system. It accesses the </w:t>
-      </w:r>
-      <w:proofErr w:type="spellStart"/>
-      <w:r>
-        <w:t>ConfigDB</w:t>
-      </w:r>
-      <w:proofErr w:type="spellEnd"/>
-      <w:r>
-        <w:t xml:space="preserve"> to retrieve and store information about users, user roles and their respective user views. It calls the Data Provider to retrieve the data from the external data sources to update or initialize the GUI-components for </w:t>
-      </w:r>
-      <w:r>
-        <w:t xml:space="preserve">the user views. </w:t>
-      </w:r>
-    </w:p>
-    <w:p>
-      <w:pPr>
-        <w:pStyle w:val="berschrift3"/>
-      </w:pPr>
-      <w:bookmarkStart w:id="47" w:name="_Toc509148525"/>
-      <w:proofErr w:type="spellStart"/>
-      <w:r>
-        <w:t>DataProvider</w:t>
-      </w:r>
-      <w:proofErr w:type="spellEnd"/>
-      <w:r>
-        <w:t>:</w:t>
+      <w:bookmarkStart w:id="47" w:name="_Toc509148528"/>
+      <w:r>
+        <w:t>ER-model</w:t>
       </w:r>
       <w:bookmarkEnd w:id="47"/>
-    </w:p>
-    <w:p>
-      <w:r>
-        <w:t xml:space="preserve">The Data Provider component handles the data (e.g. values from water plants) from the data sources. It calls the Communication Service to retrieve the current data, processes this data and provides the processed data to the Configuration Service. </w:t>
-      </w:r>
-    </w:p>
-    <w:p/>
-    <w:p>
-      <w:pPr>
-        <w:pStyle w:val="berschrift3"/>
-      </w:pPr>
-      <w:bookmarkStart w:id="48" w:name="_Toc509148526"/>
-      <w:proofErr w:type="spellStart"/>
-      <w:r>
-        <w:t>CommunicationService</w:t>
-      </w:r>
-      <w:proofErr w:type="spellEnd"/>
-      <w:r>
-        <w:t>:</w:t>
-      </w:r>
-      <w:bookmarkEnd w:id="48"/>
-    </w:p>
-    <w:p>
-      <w:r>
-        <w:t xml:space="preserve">The Communication Service contains the logic for the actual communication with the data sources. When called by the Data Provider, it requests the configured data sources via HTTP requests </w:t>
-      </w:r>
-      <w:r>
-        <w:lastRenderedPageBreak/>
-        <w:t xml:space="preserve">(in general with HTTP method GET). This component should be built expendable, so that it would be possible to use alternative communication ways in a later step (e.g. message queues, direct DB access). </w:t>
-      </w:r>
-    </w:p>
-    <w:p/>
-    <w:p>
-      <w:pPr>
-        <w:pStyle w:val="berschrift3"/>
-      </w:pPr>
-      <w:bookmarkStart w:id="49" w:name="_Toc509148527"/>
-      <w:proofErr w:type="spellStart"/>
-      <w:r>
-        <w:t>ConfigDB</w:t>
-      </w:r>
-      <w:proofErr w:type="spellEnd"/>
-      <w:r>
-        <w:t>:</w:t>
-      </w:r>
-      <w:bookmarkEnd w:id="49"/>
-      <w:r>
-        <w:t xml:space="preserve"> </w:t>
-      </w:r>
-    </w:p>
-    <w:p>
-      <w:r>
-        <w:t xml:space="preserve">The </w:t>
-      </w:r>
-      <w:proofErr w:type="spellStart"/>
-      <w:r>
-        <w:t>ConfigDB</w:t>
-      </w:r>
-      <w:proofErr w:type="spellEnd"/>
-      <w:r>
-        <w:t xml:space="preserve"> persists the configurations about users, user roles and data sources. The user and user role configuration must contain information about configured </w:t>
-      </w:r>
-      <w:r>
-        <w:t>v</w:t>
-      </w:r>
-      <w:r>
-        <w:t>isual elements and their source data</w:t>
-      </w:r>
-      <w:r>
-        <w:t xml:space="preserve"> as well as general information about data sources, such as URL, request parameters or HTTP method. The data model for this database will be described in one of the following chapters. </w:t>
-      </w:r>
-    </w:p>
-    <w:p/>
-    <w:p>
-      <w:pPr>
-        <w:pStyle w:val="berschrift3"/>
-      </w:pPr>
-      <w:bookmarkStart w:id="50" w:name="_Toc509148528"/>
-      <w:r>
-        <w:t>ER-model</w:t>
-      </w:r>
-      <w:bookmarkEnd w:id="50"/>
     </w:p>
     <w:p>
       <w:r>
@@ -16676,7 +16597,7 @@
       <w:pPr>
         <w:pStyle w:val="Beschriftung"/>
       </w:pPr>
-      <w:bookmarkStart w:id="51" w:name="_Toc508287243"/>
+      <w:bookmarkStart w:id="48" w:name="_Toc508287243"/>
       <w:r>
         <w:t xml:space="preserve">Figure </w:t>
       </w:r>
@@ -16701,19 +16622,19 @@
       <w:r>
         <w:t xml:space="preserve"> - ER-model</w:t>
       </w:r>
-      <w:bookmarkEnd w:id="51"/>
-    </w:p>
-    <w:p/>
+      <w:bookmarkEnd w:id="48"/>
+    </w:p>
     <w:p>
       <w:pPr>
         <w:pStyle w:val="berschrift3"/>
       </w:pPr>
-      <w:bookmarkStart w:id="52" w:name="_Toc509148529"/>
+      <w:bookmarkStart w:id="49" w:name="_Toc509148529"/>
       <w:proofErr w:type="spellStart"/>
       <w:r>
+        <w:lastRenderedPageBreak/>
         <w:t>Entitites</w:t>
       </w:r>
-      <w:bookmarkEnd w:id="52"/>
+      <w:bookmarkEnd w:id="49"/>
       <w:proofErr w:type="spellEnd"/>
     </w:p>
     <w:p>
@@ -16858,7 +16779,7 @@
       <w:pPr>
         <w:pStyle w:val="Beschriftung"/>
       </w:pPr>
-      <w:bookmarkStart w:id="53" w:name="_Toc508287170"/>
+      <w:bookmarkStart w:id="50" w:name="_Toc508287170"/>
       <w:r>
         <w:rPr>
           <w:szCs w:val="20"/>
@@ -16889,7 +16810,7 @@
       <w:r>
         <w:t xml:space="preserve"> - User Role</w:t>
       </w:r>
-      <w:bookmarkEnd w:id="53"/>
+      <w:bookmarkEnd w:id="50"/>
     </w:p>
     <w:p>
       <w:r>
@@ -17077,7 +16998,7 @@
       <w:pPr>
         <w:pStyle w:val="Beschriftung"/>
       </w:pPr>
-      <w:bookmarkStart w:id="54" w:name="_Toc508287171"/>
+      <w:bookmarkStart w:id="51" w:name="_Toc508287171"/>
       <w:r>
         <w:rPr>
           <w:szCs w:val="20"/>
@@ -17108,11 +17029,12 @@
       <w:r>
         <w:t xml:space="preserve"> – User</w:t>
       </w:r>
-      <w:bookmarkEnd w:id="54"/>
+      <w:bookmarkEnd w:id="51"/>
     </w:p>
     <w:p/>
     <w:p>
       <w:r>
+        <w:lastRenderedPageBreak/>
         <w:t xml:space="preserve">The entity user defines a specific user and stores the user’s credentials along with the </w:t>
       </w:r>
       <w:r>
@@ -17316,7 +17238,7 @@
       <w:pPr>
         <w:pStyle w:val="Beschriftung"/>
       </w:pPr>
-      <w:bookmarkStart w:id="55" w:name="_Toc508287172"/>
+      <w:bookmarkStart w:id="52" w:name="_Toc508287172"/>
       <w:r>
         <w:t xml:space="preserve">Table </w:t>
       </w:r>
@@ -17351,7 +17273,7 @@
       <w:r>
         <w:t>VisualizationComponent</w:t>
       </w:r>
-      <w:bookmarkEnd w:id="55"/>
+      <w:bookmarkEnd w:id="52"/>
       <w:proofErr w:type="spellEnd"/>
     </w:p>
     <w:p/>
@@ -17531,7 +17453,6 @@
           </w:tcPr>
           <w:p>
             <w:r>
-              <w:lastRenderedPageBreak/>
               <w:t>Key (string)</w:t>
             </w:r>
           </w:p>
@@ -17563,6 +17484,7 @@
           <w:p>
             <w:proofErr w:type="spellStart"/>
             <w:r>
+              <w:lastRenderedPageBreak/>
               <w:t>updateInterval</w:t>
             </w:r>
             <w:proofErr w:type="spellEnd"/>
@@ -17591,7 +17513,7 @@
       <w:pPr>
         <w:pStyle w:val="Beschriftung"/>
       </w:pPr>
-      <w:bookmarkStart w:id="56" w:name="_Toc508287173"/>
+      <w:bookmarkStart w:id="53" w:name="_Toc508287173"/>
       <w:r>
         <w:t xml:space="preserve">Table </w:t>
       </w:r>
@@ -17620,7 +17542,7 @@
       <w:r>
         <w:t>DataField</w:t>
       </w:r>
-      <w:bookmarkEnd w:id="56"/>
+      <w:bookmarkEnd w:id="53"/>
       <w:proofErr w:type="spellEnd"/>
     </w:p>
     <w:p>
@@ -17892,7 +17814,7 @@
       <w:pPr>
         <w:pStyle w:val="Beschriftung"/>
       </w:pPr>
-      <w:bookmarkStart w:id="57" w:name="_Toc508287174"/>
+      <w:bookmarkStart w:id="54" w:name="_Toc508287174"/>
       <w:r>
         <w:t xml:space="preserve">Table </w:t>
       </w:r>
@@ -17927,7 +17849,7 @@
       <w:r>
         <w:t>DataOperation</w:t>
       </w:r>
-      <w:bookmarkEnd w:id="57"/>
+      <w:bookmarkEnd w:id="54"/>
       <w:proofErr w:type="spellEnd"/>
     </w:p>
     <w:p/>
@@ -17985,19 +17907,19 @@
       </w:r>
       <w:proofErr w:type="spellEnd"/>
       <w:r>
-        <w:t xml:space="preserve"> should be converted to grams. In that case the field index </w:t>
+        <w:t xml:space="preserve"> should be converted to grams. In that case the field index would point to the milligram value in the </w:t>
+      </w:r>
+      <w:proofErr w:type="spellStart"/>
+      <w:r>
+        <w:t>VisualizationComponent</w:t>
+      </w:r>
+      <w:proofErr w:type="spellEnd"/>
+      <w:r>
+        <w:t xml:space="preserve"> </w:t>
       </w:r>
       <w:r>
         <w:lastRenderedPageBreak/>
-        <w:t xml:space="preserve">would point to the milligram value in the </w:t>
-      </w:r>
-      <w:proofErr w:type="spellStart"/>
-      <w:r>
-        <w:t>VisualizationComponent</w:t>
-      </w:r>
-      <w:proofErr w:type="spellEnd"/>
-      <w:r>
-        <w:t xml:space="preserve"> entity (</w:t>
+        <w:t>entity (</w:t>
       </w:r>
       <w:proofErr w:type="spellStart"/>
       <w:r>
@@ -18187,7 +18109,7 @@
       <w:pPr>
         <w:pStyle w:val="Beschriftung"/>
       </w:pPr>
-      <w:bookmarkStart w:id="58" w:name="_Toc508287175"/>
+      <w:bookmarkStart w:id="55" w:name="_Toc508287175"/>
       <w:r>
         <w:t xml:space="preserve">Table </w:t>
       </w:r>
@@ -18212,7 +18134,7 @@
       <w:r>
         <w:t xml:space="preserve"> - Data Source</w:t>
       </w:r>
-      <w:bookmarkEnd w:id="58"/>
+      <w:bookmarkEnd w:id="55"/>
     </w:p>
     <w:p>
       <w:r>
@@ -18347,7 +18269,7 @@
       <w:pPr>
         <w:pStyle w:val="Beschriftung"/>
       </w:pPr>
-      <w:bookmarkStart w:id="59" w:name="_Toc508287176"/>
+      <w:bookmarkStart w:id="56" w:name="_Toc508287176"/>
       <w:r>
         <w:t xml:space="preserve">Table </w:t>
       </w:r>
@@ -18376,7 +18298,7 @@
       <w:r>
         <w:t>OperationType</w:t>
       </w:r>
-      <w:bookmarkEnd w:id="59"/>
+      <w:bookmarkEnd w:id="56"/>
       <w:proofErr w:type="spellEnd"/>
     </w:p>
     <w:p>
@@ -18403,7 +18325,7 @@
       <w:pPr>
         <w:pStyle w:val="berschrift1"/>
       </w:pPr>
-      <w:bookmarkStart w:id="60" w:name="_Toc509148530"/>
+      <w:bookmarkStart w:id="57" w:name="_Toc509148530"/>
       <w:r>
         <w:lastRenderedPageBreak/>
         <w:t xml:space="preserve">Design and </w:t>
@@ -18411,94 +18333,94 @@
       <w:r>
         <w:t>Implementation</w:t>
       </w:r>
+      <w:bookmarkEnd w:id="57"/>
+    </w:p>
+    <w:p>
+      <w:r>
+        <w:t xml:space="preserve">The purpose of this chapter is to picture the final software </w:t>
+      </w:r>
+      <w:proofErr w:type="spellStart"/>
+      <w:r>
+        <w:t>archtitecture</w:t>
+      </w:r>
+      <w:proofErr w:type="spellEnd"/>
+      <w:r>
+        <w:t xml:space="preserve"> as well as the used cloud and programming technologies. The main advantages of the chosen technologies are </w:t>
+      </w:r>
+      <w:proofErr w:type="gramStart"/>
+      <w:r>
+        <w:t>shown</w:t>
+      </w:r>
+      <w:proofErr w:type="gramEnd"/>
+      <w:r>
+        <w:t xml:space="preserve"> and </w:t>
+      </w:r>
+      <w:r>
+        <w:t xml:space="preserve">they are compared to </w:t>
+      </w:r>
+      <w:r>
+        <w:t>alternative</w:t>
+      </w:r>
+      <w:r>
+        <w:t xml:space="preserve"> choices in some cases. </w:t>
+      </w:r>
+      <w:r>
+        <w:t xml:space="preserve"> </w:t>
+      </w:r>
+    </w:p>
+    <w:p/>
+    <w:p>
+      <w:pPr>
+        <w:pStyle w:val="berschrift3"/>
+      </w:pPr>
+      <w:bookmarkStart w:id="58" w:name="_Toc509148531"/>
+      <w:r>
+        <w:t>Amazon Web Services</w:t>
+      </w:r>
+      <w:bookmarkEnd w:id="58"/>
+    </w:p>
+    <w:p>
+      <w:r>
+        <w:t>As the cloud environment</w:t>
+      </w:r>
+      <w:r>
+        <w:t xml:space="preserve">, Amazon Web Services was chosen. The main advantages are the cost efficiency and the simplicity of usage. </w:t>
+      </w:r>
+    </w:p>
+    <w:p/>
+    <w:p>
+      <w:pPr>
+        <w:pStyle w:val="berschrift3"/>
+      </w:pPr>
+      <w:bookmarkStart w:id="59" w:name="_Toc509148532"/>
+      <w:r>
+        <w:t>Programming Language and Frameworks</w:t>
+      </w:r>
+      <w:bookmarkEnd w:id="59"/>
+    </w:p>
+    <w:p>
+      <w:r>
+        <w:t xml:space="preserve">In this chapter </w:t>
+      </w:r>
+      <w:r>
+        <w:t xml:space="preserve">the programming language and frameworks which were used during the implementation are described and their advantages will be highlighted to justify their use. </w:t>
+      </w:r>
+      <w:r>
+        <w:t xml:space="preserve">There are several alternatives which could have been used </w:t>
+      </w:r>
+      <w:r>
+        <w:t xml:space="preserve">for the implementation too, however their analysis won’t be a part of this chapter. </w:t>
+      </w:r>
+    </w:p>
+    <w:p>
+      <w:pPr>
+        <w:pStyle w:val="berschrift2"/>
+      </w:pPr>
+      <w:bookmarkStart w:id="60" w:name="_Toc509148533"/>
+      <w:r>
+        <w:t>Java</w:t>
+      </w:r>
       <w:bookmarkEnd w:id="60"/>
-    </w:p>
-    <w:p>
-      <w:r>
-        <w:t xml:space="preserve">The purpose of this chapter is to picture the final software </w:t>
-      </w:r>
-      <w:proofErr w:type="spellStart"/>
-      <w:r>
-        <w:t>archtitecture</w:t>
-      </w:r>
-      <w:proofErr w:type="spellEnd"/>
-      <w:r>
-        <w:t xml:space="preserve"> as well as the used cloud and programming technologies. The main advantages of the chosen technologies are </w:t>
-      </w:r>
-      <w:proofErr w:type="gramStart"/>
-      <w:r>
-        <w:t>shown</w:t>
-      </w:r>
-      <w:proofErr w:type="gramEnd"/>
-      <w:r>
-        <w:t xml:space="preserve"> and </w:t>
-      </w:r>
-      <w:r>
-        <w:t xml:space="preserve">they are compared to </w:t>
-      </w:r>
-      <w:r>
-        <w:t>alternative</w:t>
-      </w:r>
-      <w:r>
-        <w:t xml:space="preserve"> choices in some cases. </w:t>
-      </w:r>
-      <w:r>
-        <w:t xml:space="preserve"> </w:t>
-      </w:r>
-    </w:p>
-    <w:p/>
-    <w:p>
-      <w:pPr>
-        <w:pStyle w:val="berschrift3"/>
-      </w:pPr>
-      <w:bookmarkStart w:id="61" w:name="_Toc509148531"/>
-      <w:r>
-        <w:t>Amazon Web Services</w:t>
-      </w:r>
-      <w:bookmarkEnd w:id="61"/>
-    </w:p>
-    <w:p>
-      <w:r>
-        <w:t>As the cloud environment</w:t>
-      </w:r>
-      <w:r>
-        <w:t xml:space="preserve">, Amazon Web Services was chosen. The main advantages are the cost efficiency and the simplicity of usage. </w:t>
-      </w:r>
-    </w:p>
-    <w:p/>
-    <w:p>
-      <w:pPr>
-        <w:pStyle w:val="berschrift3"/>
-      </w:pPr>
-      <w:bookmarkStart w:id="62" w:name="_Toc509148532"/>
-      <w:r>
-        <w:t>Programming Language and Frameworks</w:t>
-      </w:r>
-      <w:bookmarkEnd w:id="62"/>
-    </w:p>
-    <w:p>
-      <w:r>
-        <w:t xml:space="preserve">In this chapter </w:t>
-      </w:r>
-      <w:r>
-        <w:t xml:space="preserve">the programming language and frameworks which were used during the implementation are described and their advantages will be highlighted to justify their use. </w:t>
-      </w:r>
-      <w:r>
-        <w:t xml:space="preserve">There are several alternatives which could have been used </w:t>
-      </w:r>
-      <w:r>
-        <w:t xml:space="preserve">for the implementation too, however their analysis won’t be a part of this chapter. </w:t>
-      </w:r>
-    </w:p>
-    <w:p>
-      <w:pPr>
-        <w:pStyle w:val="berschrift2"/>
-      </w:pPr>
-      <w:bookmarkStart w:id="63" w:name="_Toc509148533"/>
-      <w:r>
-        <w:t>Java</w:t>
-      </w:r>
-      <w:bookmarkEnd w:id="63"/>
     </w:p>
     <w:p>
       <w:r>
@@ -18566,12 +18488,12 @@
       <w:pPr>
         <w:pStyle w:val="berschrift2"/>
       </w:pPr>
-      <w:bookmarkStart w:id="64" w:name="_Toc509148534"/>
+      <w:bookmarkStart w:id="61" w:name="_Toc509148534"/>
       <w:proofErr w:type="spellStart"/>
       <w:r>
         <w:t>Vaadin</w:t>
       </w:r>
-      <w:bookmarkEnd w:id="64"/>
+      <w:bookmarkEnd w:id="61"/>
       <w:proofErr w:type="spellEnd"/>
     </w:p>
     <w:p>
@@ -18738,14 +18660,14 @@
       <w:pPr>
         <w:pStyle w:val="berschrift2"/>
       </w:pPr>
-      <w:bookmarkStart w:id="65" w:name="_Toc509148535"/>
+      <w:bookmarkStart w:id="62" w:name="_Toc509148535"/>
       <w:r>
         <w:t>JPA</w:t>
       </w:r>
       <w:r>
         <w:t xml:space="preserve"> and Hibernate</w:t>
       </w:r>
-      <w:bookmarkEnd w:id="65"/>
+      <w:bookmarkEnd w:id="62"/>
     </w:p>
     <w:p>
       <w:pPr>
@@ -18937,34 +18859,26 @@
         </w:rPr>
       </w:pPr>
     </w:p>
-    <w:p>
-      <w:pPr>
-        <w:rPr>
-          <w:lang w:val="de-DE"/>
-        </w:rPr>
-      </w:pPr>
-      <w:bookmarkStart w:id="66" w:name="_GoBack"/>
-      <w:bookmarkEnd w:id="66"/>
-    </w:p>
+    <w:p/>
     <w:p>
       <w:pPr>
         <w:pStyle w:val="berschrift3"/>
       </w:pPr>
-      <w:bookmarkStart w:id="67" w:name="_Toc509148536"/>
+      <w:bookmarkStart w:id="63" w:name="_Toc509148536"/>
       <w:r>
         <w:t>Software Architecture</w:t>
       </w:r>
-      <w:bookmarkEnd w:id="67"/>
+      <w:bookmarkEnd w:id="63"/>
     </w:p>
     <w:p>
       <w:pPr>
         <w:pStyle w:val="berschrift3"/>
       </w:pPr>
-      <w:bookmarkStart w:id="68" w:name="_Toc509148537"/>
+      <w:bookmarkStart w:id="64" w:name="_Toc509148537"/>
       <w:r>
         <w:t>Class diagram</w:t>
       </w:r>
-      <w:bookmarkEnd w:id="68"/>
+      <w:bookmarkEnd w:id="64"/>
     </w:p>
     <w:p>
       <w:pPr>
@@ -19109,11 +19023,11 @@
       <w:pPr>
         <w:pStyle w:val="berschrift1"/>
       </w:pPr>
-      <w:bookmarkStart w:id="69" w:name="_Toc509148538"/>
+      <w:bookmarkStart w:id="65" w:name="_Toc509148538"/>
       <w:r>
         <w:t>Results and Analysis</w:t>
       </w:r>
-      <w:bookmarkEnd w:id="69"/>
+      <w:bookmarkEnd w:id="65"/>
     </w:p>
     <w:p>
       <w:r>
@@ -19424,7 +19338,7 @@
           </mc:Choice>
           <mc:Fallback>
             <w:pict>
-              <v:shapetype w14:anchorId="6D3584A3" id="_x0000_t13" coordsize="21600,21600" o:spt="13" adj="16200,5400" path="m@0,l@0@1,0@1,0@2@0@2@0,21600,21600,10800xe">
+              <v:shapetype w14:anchorId="79416ADD" id="_x0000_t13" coordsize="21600,21600" o:spt="13" adj="16200,5400" path="m@0,l@0@1,0@1,0@2@0@2@0,21600,21600,10800xe">
                 <v:stroke joinstyle="miter"/>
                 <v:formulas>
                   <v:f eqn="val #0"/>
@@ -19672,7 +19586,7 @@
       <w:pPr>
         <w:pStyle w:val="berschrift2"/>
       </w:pPr>
-      <w:bookmarkStart w:id="70" w:name="_Toc509148539"/>
+      <w:bookmarkStart w:id="66" w:name="_Toc509148539"/>
       <w:r>
         <w:t xml:space="preserve">Integration of </w:t>
       </w:r>
@@ -19682,7 +19596,7 @@
       <w:r>
         <w:t>Harmonization Service</w:t>
       </w:r>
-      <w:bookmarkEnd w:id="70"/>
+      <w:bookmarkEnd w:id="66"/>
     </w:p>
     <w:p>
       <w:r>
@@ -20068,7 +19982,7 @@
       <w:pPr>
         <w:pStyle w:val="berschrift1"/>
       </w:pPr>
-      <w:bookmarkStart w:id="71" w:name="_Toc509148540"/>
+      <w:bookmarkStart w:id="67" w:name="_Toc509148540"/>
       <w:r>
         <w:lastRenderedPageBreak/>
         <w:t>Conclusions</w:t>
@@ -20076,17 +19990,17 @@
       <w:r>
         <w:t xml:space="preserve"> and further work</w:t>
       </w:r>
-      <w:bookmarkEnd w:id="71"/>
+      <w:bookmarkEnd w:id="67"/>
     </w:p>
     <w:p>
       <w:pPr>
         <w:pStyle w:val="berschrift2"/>
       </w:pPr>
-      <w:bookmarkStart w:id="72" w:name="_Toc509148541"/>
+      <w:bookmarkStart w:id="68" w:name="_Toc509148541"/>
       <w:r>
         <w:t>Summary</w:t>
       </w:r>
-      <w:bookmarkEnd w:id="72"/>
+      <w:bookmarkEnd w:id="68"/>
     </w:p>
     <w:p>
       <w:r>
@@ -20149,12 +20063,12 @@
       <w:pPr>
         <w:pStyle w:val="berschrift2"/>
       </w:pPr>
-      <w:bookmarkStart w:id="73" w:name="_Toc509148542"/>
+      <w:bookmarkStart w:id="69" w:name="_Toc509148542"/>
       <w:r>
         <w:lastRenderedPageBreak/>
         <w:t>Further work</w:t>
       </w:r>
-      <w:bookmarkEnd w:id="73"/>
+      <w:bookmarkEnd w:id="69"/>
     </w:p>
     <w:p>
       <w:r>
@@ -20327,22 +20241,22 @@
       <w:pPr>
         <w:pStyle w:val="berschrift1"/>
       </w:pPr>
-      <w:bookmarkStart w:id="74" w:name="_Toc509148543"/>
+      <w:bookmarkStart w:id="70" w:name="_Toc509148543"/>
       <w:r>
         <w:lastRenderedPageBreak/>
         <w:t>Project plan</w:t>
       </w:r>
-      <w:bookmarkEnd w:id="74"/>
+      <w:bookmarkEnd w:id="70"/>
     </w:p>
     <w:p>
       <w:pPr>
         <w:pStyle w:val="berschrift1"/>
       </w:pPr>
-      <w:bookmarkStart w:id="75" w:name="_Toc509148544"/>
+      <w:bookmarkStart w:id="71" w:name="_Toc509148544"/>
       <w:r>
         <w:t>Time-plan</w:t>
       </w:r>
-      <w:bookmarkEnd w:id="75"/>
+      <w:bookmarkEnd w:id="71"/>
     </w:p>
     <w:p/>
     <w:p>
@@ -20444,7 +20358,7 @@
       <w:pPr>
         <w:pStyle w:val="Beschriftung"/>
       </w:pPr>
-      <w:bookmarkStart w:id="76" w:name="_Toc508287244"/>
+      <w:bookmarkStart w:id="72" w:name="_Toc508287244"/>
       <w:r>
         <w:t xml:space="preserve">Screenshot </w:t>
       </w:r>
@@ -20469,7 +20383,7 @@
       <w:r>
         <w:t xml:space="preserve"> - Time Plan</w:t>
       </w:r>
-      <w:bookmarkEnd w:id="76"/>
+      <w:bookmarkEnd w:id="72"/>
     </w:p>
     <w:p>
       <w:pPr>
@@ -21174,7 +21088,7 @@
         <w:br w:type="page"/>
       </w:r>
     </w:p>
-    <w:bookmarkStart w:id="77" w:name="_Toc509148545" w:displacedByCustomXml="next"/>
+    <w:bookmarkStart w:id="73" w:name="_Toc509148545" w:displacedByCustomXml="next"/>
     <w:sdt>
       <w:sdtPr>
         <w:rPr>
@@ -21207,7 +21121,7 @@
             </w:rPr>
             <w:t>References</w:t>
           </w:r>
-          <w:bookmarkEnd w:id="77"/>
+          <w:bookmarkEnd w:id="73"/>
         </w:p>
         <w:p>
           <w:pPr>
@@ -22195,7 +22109,7 @@
         <w:noProof/>
         <w:sz w:val="20"/>
       </w:rPr>
-      <w:t>19/03/2018</w:t>
+      <w:t>20/03/2018</w:t>
     </w:r>
     <w:r>
       <w:rPr>
@@ -22389,17 +22303,7 @@
           <w:szCs w:val="21"/>
           <w:shd w:val="clear" w:color="auto" w:fill="FFFFFF"/>
         </w:rPr>
-        <w:t>.</w:t>
-      </w:r>
-      <w:r>
-        <w:rPr>
-          <w:rFonts w:cs="Arial"/>
-          <w:color w:val="222222"/>
-          <w:sz w:val="21"/>
-          <w:szCs w:val="21"/>
-          <w:shd w:val="clear" w:color="auto" w:fill="FFFFFF"/>
-        </w:rPr>
-        <w:t xml:space="preserve"> </w:t>
+        <w:t xml:space="preserve">. </w:t>
       </w:r>
       <w:sdt>
         <w:sdtPr>
@@ -22431,7 +22335,6 @@
               <w:sz w:val="21"/>
               <w:szCs w:val="21"/>
               <w:shd w:val="clear" w:color="auto" w:fill="FFFFFF"/>
-              <w:lang w:val="de-DE"/>
             </w:rPr>
             <w:instrText xml:space="preserve"> CITATION Jie07 \l 1031 </w:instrText>
           </w:r>
@@ -34109,7 +34012,7 @@
 </file>
 
 <file path=customXml/itemProps1.xml><?xml version="1.0" encoding="utf-8"?>
-<ds:datastoreItem xmlns:ds="http://schemas.openxmlformats.org/officeDocument/2006/customXml" ds:itemID="{2758C2B5-CC33-4A9C-A5E1-984FCF2A265C}">
+<ds:datastoreItem xmlns:ds="http://schemas.openxmlformats.org/officeDocument/2006/customXml" ds:itemID="{DE5B3F55-46F0-495B-BDE0-E8DFE7835A09}">
   <ds:schemaRefs>
     <ds:schemaRef ds:uri="http://schemas.openxmlformats.org/officeDocument/2006/bibliography"/>
   </ds:schemaRefs>

</xml_diff>